<commit_message>
Finalizacao do analisador sintatico
</commit_message>
<xml_diff>
--- a/Gramatica.docx
+++ b/Gramatica.docx
@@ -1,6 +1,6 @@
 
 <file path=word/document.xml><?xml version="1.0" encoding="utf-8"?>
-<w:document xmlns:wpc="http://schemas.microsoft.com/office/word/2010/wordprocessingCanvas" xmlns:mc="http://schemas.openxmlformats.org/markup-compatibility/2006" xmlns:o="urn:schemas-microsoft-com:office:office" xmlns:r="http://schemas.openxmlformats.org/officeDocument/2006/relationships" xmlns:m="http://schemas.openxmlformats.org/officeDocument/2006/math" xmlns:v="urn:schemas-microsoft-com:vml" xmlns:wp14="http://schemas.microsoft.com/office/word/2010/wordprocessingDrawing" xmlns:wp="http://schemas.openxmlformats.org/drawingml/2006/wordprocessingDrawing" xmlns:w10="urn:schemas-microsoft-com:office:word" xmlns:w="http://schemas.openxmlformats.org/wordprocessingml/2006/main" xmlns:w14="http://schemas.microsoft.com/office/word/2010/wordml" xmlns:wpg="http://schemas.microsoft.com/office/word/2010/wordprocessingGroup" xmlns:wpi="http://schemas.microsoft.com/office/word/2010/wordprocessingInk" xmlns:wne="http://schemas.microsoft.com/office/word/2006/wordml" xmlns:wps="http://schemas.microsoft.com/office/word/2010/wordprocessingShape" mc:Ignorable="w14 wp14">
+<w:document xmlns:wpc="http://schemas.microsoft.com/office/word/2010/wordprocessingCanvas" xmlns:mo="http://schemas.microsoft.com/office/mac/office/2008/main" xmlns:mc="http://schemas.openxmlformats.org/markup-compatibility/2006" xmlns:mv="urn:schemas-microsoft-com:mac:vml" xmlns:o="urn:schemas-microsoft-com:office:office" xmlns:r="http://schemas.openxmlformats.org/officeDocument/2006/relationships" xmlns:m="http://schemas.openxmlformats.org/officeDocument/2006/math" xmlns:v="urn:schemas-microsoft-com:vml" xmlns:wp14="http://schemas.microsoft.com/office/word/2010/wordprocessingDrawing" xmlns:wp="http://schemas.openxmlformats.org/drawingml/2006/wordprocessingDrawing" xmlns:w10="urn:schemas-microsoft-com:office:word" xmlns:w="http://schemas.openxmlformats.org/wordprocessingml/2006/main" xmlns:w14="http://schemas.microsoft.com/office/word/2010/wordml" xmlns:w15="http://schemas.microsoft.com/office/word/2012/wordml" xmlns:wpg="http://schemas.microsoft.com/office/word/2010/wordprocessingGroup" xmlns:wpi="http://schemas.microsoft.com/office/word/2010/wordprocessingInk" xmlns:wne="http://schemas.microsoft.com/office/word/2006/wordml" xmlns:wps="http://schemas.microsoft.com/office/word/2010/wordprocessingShape" mc:Ignorable="w14 w15 wp14">
   <w:body>
     <w:p/>
     <w:p>
@@ -312,25 +312,6 @@
           <w:color w:val="000000" w:themeColor="text1"/>
           <w:sz w:val="22"/>
           <w:szCs w:val="22"/>
-        </w:rPr>
-        <w:t>[</w:t>
-      </w:r>
-      <w:r>
-        <w:rPr>
-          <w:rFonts w:ascii="Courier New" w:eastAsia="AR ADGothicJP Medium" w:hAnsi="Courier New" w:cs="Courier New"/>
-          <w:color w:val="000000" w:themeColor="text1"/>
-          <w:sz w:val="22"/>
-          <w:szCs w:val="22"/>
-        </w:rPr>
-        <w:t xml:space="preserve"> </w:t>
-      </w:r>
-      <w:r>
-        <w:rPr>
-          <w:rFonts w:ascii="Courier New" w:eastAsia="AR ADGothicJP Medium" w:hAnsi="Courier New" w:cs="Courier New"/>
-          <w:b/>
-          <w:color w:val="000000" w:themeColor="text1"/>
-          <w:sz w:val="22"/>
-          <w:szCs w:val="22"/>
           <w:lang w:val="en-US"/>
         </w:rPr>
         <w:sym w:font="Symbol" w:char="F0E1"/>
@@ -409,16 +390,6 @@
           <w:szCs w:val="22"/>
         </w:rPr>
         <w:t xml:space="preserve"> </w:t>
-      </w:r>
-      <w:r>
-        <w:rPr>
-          <w:rFonts w:ascii="Courier New" w:eastAsia="AR ADGothicJP Medium" w:hAnsi="Courier New" w:cs="Courier New"/>
-          <w:b/>
-          <w:color w:val="000000" w:themeColor="text1"/>
-          <w:sz w:val="22"/>
-          <w:szCs w:val="22"/>
-        </w:rPr>
-        <w:t>]</w:t>
       </w:r>
     </w:p>
     <w:p>
@@ -452,25 +423,6 @@
           <w:color w:val="000000" w:themeColor="text1"/>
           <w:sz w:val="22"/>
           <w:szCs w:val="22"/>
-        </w:rPr>
-        <w:t>[</w:t>
-      </w:r>
-      <w:r>
-        <w:rPr>
-          <w:rFonts w:ascii="Courier New" w:eastAsia="AR ADGothicJP Medium" w:hAnsi="Courier New" w:cs="Courier New"/>
-          <w:color w:val="000000" w:themeColor="text1"/>
-          <w:sz w:val="22"/>
-          <w:szCs w:val="22"/>
-        </w:rPr>
-        <w:t xml:space="preserve"> </w:t>
-      </w:r>
-      <w:r>
-        <w:rPr>
-          <w:rFonts w:ascii="Courier New" w:eastAsia="AR ADGothicJP Medium" w:hAnsi="Courier New" w:cs="Courier New"/>
-          <w:b/>
-          <w:color w:val="000000" w:themeColor="text1"/>
-          <w:sz w:val="22"/>
-          <w:szCs w:val="22"/>
           <w:lang w:val="en-US"/>
         </w:rPr>
         <w:sym w:font="Symbol" w:char="F0E1"/>
@@ -549,16 +501,6 @@
           <w:szCs w:val="22"/>
         </w:rPr>
         <w:t xml:space="preserve"> </w:t>
-      </w:r>
-      <w:r>
-        <w:rPr>
-          <w:rFonts w:ascii="Courier New" w:eastAsia="AR ADGothicJP Medium" w:hAnsi="Courier New" w:cs="Courier New"/>
-          <w:b/>
-          <w:color w:val="000000" w:themeColor="text1"/>
-          <w:sz w:val="22"/>
-          <w:szCs w:val="22"/>
-        </w:rPr>
-        <w:t>]</w:t>
       </w:r>
     </w:p>
     <w:p>
@@ -780,74 +722,6 @@
           <w:b/>
           <w:sz w:val="22"/>
           <w:szCs w:val="22"/>
-          <w:lang w:val="en-US"/>
-        </w:rPr>
-        <w:sym w:font="Symbol" w:char="F0E1"/>
-      </w:r>
-      <w:r>
-        <w:rPr>
-          <w:rFonts w:ascii="Cambria Math" w:eastAsia="AR ADGothicJP Medium" w:hAnsi="Cambria Math" w:cs="Courier New"/>
-          <w:sz w:val="22"/>
-          <w:szCs w:val="22"/>
-        </w:rPr>
-        <w:t>declara</w:t>
-      </w:r>
-      <w:r>
-        <w:rPr>
-          <w:rFonts w:ascii="Cambria Math" w:eastAsia="MS Mincho" w:hAnsi="Cambria Math" w:cs="Courier New"/>
-          <w:sz w:val="22"/>
-          <w:szCs w:val="22"/>
-        </w:rPr>
-        <w:t>çã</w:t>
-      </w:r>
-      <w:r>
-        <w:rPr>
-          <w:rFonts w:ascii="Cambria Math" w:eastAsia="AR ADGothicJP Medium" w:hAnsi="Cambria Math" w:cs="Courier New"/>
-          <w:sz w:val="22"/>
-          <w:szCs w:val="22"/>
-        </w:rPr>
-        <w:t>o de vari</w:t>
-      </w:r>
-      <w:r>
-        <w:rPr>
-          <w:rFonts w:ascii="Cambria Math" w:eastAsia="MS Mincho" w:hAnsi="Cambria Math" w:cs="Courier New"/>
-          <w:sz w:val="22"/>
-          <w:szCs w:val="22"/>
-        </w:rPr>
-        <w:t>á</w:t>
-      </w:r>
-      <w:r>
-        <w:rPr>
-          <w:rFonts w:ascii="Cambria Math" w:eastAsia="AR ADGothicJP Medium" w:hAnsi="Cambria Math" w:cs="Courier New"/>
-          <w:sz w:val="22"/>
-          <w:szCs w:val="22"/>
-        </w:rPr>
-        <w:t>veis</w:t>
-      </w:r>
-      <w:r>
-        <w:rPr>
-          <w:rFonts w:ascii="Courier New" w:eastAsia="AR ADGothicJP Medium" w:hAnsi="Courier New" w:cs="Courier New"/>
-          <w:b/>
-          <w:sz w:val="22"/>
-          <w:szCs w:val="22"/>
-          <w:lang w:val="en-US"/>
-        </w:rPr>
-        <w:sym w:font="Symbol" w:char="F0F1"/>
-      </w:r>
-      <w:r>
-        <w:rPr>
-          <w:rFonts w:ascii="Courier New" w:eastAsia="AR ADGothicJP Medium" w:hAnsi="Courier New" w:cs="Courier New"/>
-          <w:sz w:val="22"/>
-          <w:szCs w:val="22"/>
-        </w:rPr>
-        <w:t xml:space="preserve"> </w:t>
-      </w:r>
-      <w:r>
-        <w:rPr>
-          <w:rFonts w:ascii="Courier New" w:eastAsia="AR ADGothicJP Medium" w:hAnsi="Courier New" w:cs="Courier New"/>
-          <w:b/>
-          <w:sz w:val="22"/>
-          <w:szCs w:val="22"/>
         </w:rPr>
         <w:t>{</w:t>
       </w:r>
@@ -1140,6 +1014,14 @@
         </w:rPr>
         <w:t xml:space="preserve"> ;</w:t>
       </w:r>
+      <w:r>
+        <w:rPr>
+          <w:rFonts w:ascii="Courier New" w:eastAsia="AR ADGothicJP Medium" w:hAnsi="Courier New" w:cs="Courier New"/>
+          <w:sz w:val="22"/>
+          <w:szCs w:val="22"/>
+        </w:rPr>
+        <w:t xml:space="preserve"> </w:t>
+      </w:r>
     </w:p>
     <w:p>
       <w:pPr>
@@ -1291,7 +1173,7 @@
           <w:sz w:val="22"/>
           <w:szCs w:val="22"/>
         </w:rPr>
-        <w:t>identificador</w:t>
+        <w:t>lista de identificadores</w:t>
       </w:r>
       <w:r>
         <w:rPr>
@@ -2016,7 +1898,15 @@
           <w:sz w:val="22"/>
           <w:szCs w:val="22"/>
         </w:rPr>
-        <w:t xml:space="preserve">{ </w:t>
+        <w:t>[</w:t>
+      </w:r>
+      <w:r>
+        <w:rPr>
+          <w:rFonts w:ascii="Courier New" w:eastAsia="AR ADGothicJP Medium" w:hAnsi="Courier New" w:cs="Courier New"/>
+          <w:sz w:val="22"/>
+          <w:szCs w:val="22"/>
+        </w:rPr>
+        <w:t xml:space="preserve"> </w:t>
       </w:r>
       <w:r>
         <w:rPr>
@@ -2078,6 +1968,14 @@
           <w:sz w:val="22"/>
           <w:szCs w:val="22"/>
         </w:rPr>
+        <w:t>s</w:t>
+      </w:r>
+      <w:r>
+        <w:rPr>
+          <w:rFonts w:ascii="Cambria Math" w:eastAsia="AR ADGothicJP Medium" w:hAnsi="Cambria Math" w:cs="Courier New"/>
+          <w:sz w:val="22"/>
+          <w:szCs w:val="22"/>
+        </w:rPr>
         <w:t xml:space="preserve"> forma</w:t>
       </w:r>
       <w:r>
@@ -2086,7 +1984,7 @@
           <w:sz w:val="22"/>
           <w:szCs w:val="22"/>
         </w:rPr>
-        <w:t>l</w:t>
+        <w:t>is</w:t>
       </w:r>
       <w:r>
         <w:rPr>
@@ -2113,7 +2011,7 @@
           <w:sz w:val="22"/>
           <w:szCs w:val="22"/>
         </w:rPr>
-        <w:t>}</w:t>
+        <w:t>]</w:t>
       </w:r>
     </w:p>
     <w:p>
@@ -2462,7 +2360,7 @@
           <w:sz w:val="22"/>
           <w:szCs w:val="22"/>
         </w:rPr>
-        <w:t>; [</w:t>
+        <w:t xml:space="preserve"> [</w:t>
       </w:r>
       <w:r>
         <w:rPr>
@@ -2494,6 +2392,14 @@
       </w:r>
       <w:r>
         <w:rPr>
+          <w:rFonts w:ascii="Cambria Math" w:eastAsia="AR ADGothicJP Medium" w:hAnsi="Cambria Math" w:cs="Courier New"/>
+          <w:sz w:val="22"/>
+          <w:szCs w:val="22"/>
+        </w:rPr>
+        <w:t xml:space="preserve"> composto</w:t>
+      </w:r>
+      <w:r>
+        <w:rPr>
           <w:rFonts w:ascii="Courier New" w:eastAsia="AR ADGothicJP Medium" w:hAnsi="Courier New" w:cs="Courier New"/>
           <w:b/>
           <w:sz w:val="22"/>
@@ -2516,7 +2422,7 @@
           <w:sz w:val="22"/>
           <w:szCs w:val="22"/>
         </w:rPr>
-        <w:t xml:space="preserve"> ; ]</w:t>
+        <w:t>]</w:t>
       </w:r>
     </w:p>
     <w:p>
@@ -2566,7 +2472,6 @@
         </w:rPr>
         <w:sym w:font="Symbol" w:char="F0E1"/>
       </w:r>
-      <w:proofErr w:type="gramStart"/>
       <w:r>
         <w:rPr>
           <w:rFonts w:ascii="Cambria Math" w:eastAsia="AR ADGothicJP Medium" w:hAnsi="Cambria Math" w:cs="Courier New"/>
@@ -2575,7 +2480,6 @@
         </w:rPr>
         <w:t>comando</w:t>
       </w:r>
-      <w:proofErr w:type="gramEnd"/>
       <w:r>
         <w:rPr>
           <w:rFonts w:ascii="Courier New" w:eastAsia="AR ADGothicJP Medium" w:hAnsi="Courier New" w:cs="Courier New"/>
@@ -2812,7 +2716,6 @@
         </w:rPr>
         <w:t xml:space="preserve"> </w:t>
       </w:r>
-      <w:proofErr w:type="gramStart"/>
       <w:r>
         <w:rPr>
           <w:rFonts w:ascii="Courier New" w:eastAsia="AR ADGothicJP Medium" w:hAnsi="Courier New" w:cs="Courier New"/>
@@ -2829,7 +2732,6 @@
         </w:rPr>
         <w:t xml:space="preserve"> </w:t>
       </w:r>
-      <w:proofErr w:type="gramEnd"/>
       <w:r>
         <w:rPr>
           <w:rFonts w:ascii="Courier New" w:eastAsia="AR ADGothicJP Medium" w:hAnsi="Courier New" w:cs="Courier New"/>
@@ -2937,7 +2839,6 @@
         </w:rPr>
         <w:sym w:font="Symbol" w:char="F0E1"/>
       </w:r>
-      <w:proofErr w:type="gramStart"/>
       <w:r>
         <w:rPr>
           <w:rFonts w:ascii="Cambria Math" w:eastAsia="AR ADGothicJP Medium" w:hAnsi="Cambria Math" w:cs="Courier New"/>
@@ -2946,7 +2847,6 @@
         </w:rPr>
         <w:t>resto</w:t>
       </w:r>
-      <w:proofErr w:type="gramEnd"/>
       <w:r>
         <w:rPr>
           <w:rFonts w:ascii="Courier New" w:eastAsia="AR ADGothicJP Medium" w:hAnsi="Courier New" w:cs="Courier New"/>
@@ -3110,7 +3010,6 @@
         </w:rPr>
         <w:sym w:font="Symbol" w:char="F0E1"/>
       </w:r>
-      <w:proofErr w:type="gramStart"/>
       <w:r>
         <w:rPr>
           <w:rFonts w:ascii="Cambria Math" w:eastAsia="AR ADGothicJP Medium" w:hAnsi="Cambria Math" w:cs="Courier New"/>
@@ -3135,7 +3034,6 @@
         </w:rPr>
         <w:t>o</w:t>
       </w:r>
-      <w:proofErr w:type="gramEnd"/>
       <w:r>
         <w:rPr>
           <w:rFonts w:ascii="Courier New" w:eastAsia="AR ADGothicJP Medium" w:hAnsi="Courier New" w:cs="Courier New"/>
@@ -3289,23 +3187,13 @@
         </w:rPr>
         <w:sym w:font="Symbol" w:char="F0E1"/>
       </w:r>
-      <w:proofErr w:type="gramStart"/>
-      <w:r>
-        <w:rPr>
-          <w:rFonts w:ascii="Cambria Math" w:eastAsia="AR ADGothicJP Medium" w:hAnsi="Cambria Math" w:cs="Courier New"/>
-          <w:sz w:val="22"/>
-          <w:szCs w:val="22"/>
-        </w:rPr>
-        <w:t>chamada</w:t>
-      </w:r>
-      <w:proofErr w:type="gramEnd"/>
-      <w:r>
-        <w:rPr>
-          <w:rFonts w:ascii="Cambria Math" w:eastAsia="AR ADGothicJP Medium" w:hAnsi="Cambria Math" w:cs="Courier New"/>
-          <w:sz w:val="22"/>
-          <w:szCs w:val="22"/>
-        </w:rPr>
-        <w:t xml:space="preserve"> de procedimento</w:t>
+      <w:r>
+        <w:rPr>
+          <w:rFonts w:ascii="Cambria Math" w:eastAsia="AR ADGothicJP Medium" w:hAnsi="Cambria Math" w:cs="Courier New"/>
+          <w:sz w:val="22"/>
+          <w:szCs w:val="22"/>
+        </w:rPr>
+        <w:t>chamada de procedimento</w:t>
       </w:r>
       <w:r>
         <w:rPr>
@@ -3502,42 +3390,13 @@
         </w:rPr>
         <w:t xml:space="preserve"> ::=</w:t>
       </w:r>
-    </w:p>
-    <w:p>
-      <w:pPr>
-        <w:autoSpaceDE w:val="0"/>
-        <w:autoSpaceDN w:val="0"/>
-        <w:adjustRightInd w:val="0"/>
-        <w:spacing w:line="360" w:lineRule="auto"/>
-        <w:rPr>
-          <w:rFonts w:ascii="Courier New" w:eastAsia="AR ADGothicJP Medium" w:hAnsi="Courier New" w:cs="Courier New"/>
-          <w:sz w:val="22"/>
-          <w:szCs w:val="22"/>
-        </w:rPr>
-      </w:pPr>
-      <w:r>
-        <w:rPr>
-          <w:rFonts w:ascii="Courier New" w:eastAsia="AR ADGothicJP Medium" w:hAnsi="Courier New" w:cs="Courier New"/>
-          <w:sz w:val="22"/>
-          <w:szCs w:val="22"/>
-        </w:rPr>
-        <w:tab/>
-      </w:r>
-      <w:r>
-        <w:rPr>
-          <w:rFonts w:ascii="Courier New" w:eastAsia="AR ADGothicJP Medium" w:hAnsi="Courier New" w:cs="Courier New"/>
-          <w:sz w:val="22"/>
-          <w:szCs w:val="22"/>
-        </w:rPr>
-        <w:tab/>
-      </w:r>
-      <w:r>
-        <w:rPr>
-          <w:rFonts w:ascii="Courier New" w:eastAsia="AR ADGothicJP Medium" w:hAnsi="Courier New" w:cs="Courier New"/>
-          <w:sz w:val="22"/>
-          <w:szCs w:val="22"/>
-        </w:rPr>
-        <w:t>[ (</w:t>
+      <w:r>
+        <w:rPr>
+          <w:rFonts w:ascii="Courier New" w:eastAsia="AR ADGothicJP Medium" w:hAnsi="Courier New" w:cs="Courier New"/>
+          <w:sz w:val="22"/>
+          <w:szCs w:val="22"/>
+        </w:rPr>
+        <w:t xml:space="preserve"> (</w:t>
       </w:r>
       <w:r>
         <w:rPr>
@@ -3599,15 +3458,15 @@
           <w:sz w:val="22"/>
           <w:szCs w:val="22"/>
         </w:rPr>
-        <w:t>nú</w:t>
-      </w:r>
-      <w:r>
-        <w:rPr>
-          <w:rFonts w:ascii="Cambria Math" w:eastAsia="AR ADGothicJP Medium" w:hAnsi="Cambria Math" w:cs="Courier New"/>
-          <w:sz w:val="22"/>
-          <w:szCs w:val="22"/>
-        </w:rPr>
-        <w:t>mero</w:t>
+        <w:t>bool</w:t>
+      </w:r>
+      <w:r>
+        <w:rPr>
+          <w:rFonts w:ascii="Cambria Math" w:eastAsia="AR ADGothicJP Medium" w:hAnsi="Cambria Math" w:cs="Courier New"/>
+          <w:sz w:val="22"/>
+          <w:szCs w:val="22"/>
+        </w:rPr>
+        <w:t>eano</w:t>
       </w:r>
       <w:r>
         <w:rPr>
@@ -3625,7 +3484,15 @@
           <w:sz w:val="22"/>
           <w:szCs w:val="22"/>
         </w:rPr>
-        <w:t xml:space="preserve"> | </w:t>
+        <w:t xml:space="preserve"> </w:t>
+      </w:r>
+      <w:r>
+        <w:rPr>
+          <w:rFonts w:ascii="Courier New" w:eastAsia="AR ADGothicJP Medium" w:hAnsi="Courier New" w:cs="Courier New"/>
+          <w:sz w:val="22"/>
+          <w:szCs w:val="22"/>
+        </w:rPr>
+        <w:t xml:space="preserve">| </w:t>
       </w:r>
       <w:r>
         <w:rPr>
@@ -3637,16 +3504,14 @@
         </w:rPr>
         <w:sym w:font="Symbol" w:char="F0E1"/>
       </w:r>
-      <w:proofErr w:type="spellStart"/>
-      <w:r>
-        <w:rPr>
-          <w:rFonts w:ascii="Cambria Math" w:eastAsia="AR ADGothicJP Medium" w:hAnsi="Cambria Math" w:cs="Courier New"/>
-          <w:sz w:val="22"/>
-          <w:szCs w:val="22"/>
-        </w:rPr>
-        <w:t>bool</w:t>
-      </w:r>
-      <w:proofErr w:type="spellEnd"/>
+      <w:r>
+        <w:rPr>
+          <w:rFonts w:ascii="Cambria Math" w:eastAsia="AR ADGothicJP Medium" w:hAnsi="Cambria Math" w:cs="Courier New"/>
+          <w:sz w:val="22"/>
+          <w:szCs w:val="22"/>
+        </w:rPr>
+        <w:t>valor</w:t>
+      </w:r>
       <w:r>
         <w:rPr>
           <w:rFonts w:ascii="Courier New" w:eastAsia="AR ADGothicJP Medium" w:hAnsi="Courier New" w:cs="Courier New"/>
@@ -3660,52 +3525,32 @@
       <w:r>
         <w:rPr>
           <w:rFonts w:ascii="Courier New" w:eastAsia="AR ADGothicJP Medium" w:hAnsi="Courier New" w:cs="Courier New"/>
-          <w:sz w:val="22"/>
-          <w:szCs w:val="22"/>
-        </w:rPr>
-        <w:t xml:space="preserve"> )</w:t>
-      </w:r>
-    </w:p>
-    <w:p>
-      <w:pPr>
-        <w:autoSpaceDE w:val="0"/>
-        <w:autoSpaceDN w:val="0"/>
-        <w:adjustRightInd w:val="0"/>
-        <w:spacing w:line="480" w:lineRule="auto"/>
-        <w:ind w:left="1416" w:firstLine="708"/>
-        <w:rPr>
-          <w:rFonts w:ascii="Courier New" w:eastAsia="AR ADGothicJP Medium" w:hAnsi="Courier New" w:cs="Courier New"/>
-          <w:sz w:val="22"/>
-          <w:szCs w:val="22"/>
-        </w:rPr>
-      </w:pPr>
-      <w:r>
-        <w:rPr>
-          <w:rFonts w:ascii="Courier New" w:eastAsia="AR ADGothicJP Medium" w:hAnsi="Courier New" w:cs="Courier New"/>
-          <w:sz w:val="22"/>
-          <w:szCs w:val="22"/>
-        </w:rPr>
-        <w:t xml:space="preserve">{, </w:t>
-      </w:r>
-      <w:r>
-        <w:rPr>
-          <w:rFonts w:ascii="Courier New" w:eastAsia="AR ADGothicJP Medium" w:hAnsi="Courier New" w:cs="Courier New"/>
-          <w:sz w:val="22"/>
-          <w:szCs w:val="22"/>
-        </w:rPr>
-        <w:t>(</w:t>
-      </w:r>
-      <w:r>
-        <w:rPr>
-          <w:rFonts w:ascii="Courier New" w:eastAsia="AR ADGothicJP Medium" w:hAnsi="Courier New" w:cs="Courier New"/>
-          <w:sz w:val="22"/>
-          <w:szCs w:val="22"/>
+          <w:b/>
+          <w:sz w:val="22"/>
+          <w:szCs w:val="22"/>
+          <w:lang w:val="en-US"/>
         </w:rPr>
         <w:t xml:space="preserve"> </w:t>
       </w:r>
       <w:r>
         <w:rPr>
           <w:rFonts w:ascii="Courier New" w:eastAsia="AR ADGothicJP Medium" w:hAnsi="Courier New" w:cs="Courier New"/>
+          <w:sz w:val="22"/>
+          <w:szCs w:val="22"/>
+        </w:rPr>
+        <w:t>)</w:t>
+      </w:r>
+      <w:r>
+        <w:rPr>
+          <w:rFonts w:ascii="Courier New" w:eastAsia="AR ADGothicJP Medium" w:hAnsi="Courier New" w:cs="Courier New"/>
+          <w:sz w:val="22"/>
+          <w:szCs w:val="22"/>
+        </w:rPr>
+        <w:t xml:space="preserve"> [, </w:t>
+      </w:r>
+      <w:r>
+        <w:rPr>
+          <w:rFonts w:ascii="Courier New" w:eastAsia="AR ADGothicJP Medium" w:hAnsi="Courier New" w:cs="Courier New"/>
           <w:b/>
           <w:sz w:val="22"/>
           <w:szCs w:val="22"/>
@@ -3719,7 +3564,7 @@
           <w:sz w:val="22"/>
           <w:szCs w:val="22"/>
         </w:rPr>
-        <w:t>identificador</w:t>
+        <w:t>lista de parâmetros</w:t>
       </w:r>
       <w:r>
         <w:rPr>
@@ -3737,100 +3582,8 @@
           <w:sz w:val="22"/>
           <w:szCs w:val="22"/>
         </w:rPr>
-        <w:t xml:space="preserve"> | </w:t>
-      </w:r>
-      <w:r>
-        <w:rPr>
-          <w:rFonts w:ascii="Courier New" w:eastAsia="AR ADGothicJP Medium" w:hAnsi="Courier New" w:cs="Courier New"/>
-          <w:b/>
-          <w:sz w:val="22"/>
-          <w:szCs w:val="22"/>
-          <w:lang w:val="en-US"/>
-        </w:rPr>
-        <w:sym w:font="Symbol" w:char="F0E1"/>
-      </w:r>
-      <w:r>
-        <w:rPr>
-          <w:rFonts w:ascii="Cambria Math" w:eastAsia="AR ADGothicJP Medium" w:hAnsi="Cambria Math" w:cs="Courier New"/>
-          <w:sz w:val="22"/>
-          <w:szCs w:val="22"/>
-        </w:rPr>
-        <w:t>nú</w:t>
-      </w:r>
-      <w:r>
-        <w:rPr>
-          <w:rFonts w:ascii="Cambria Math" w:eastAsia="AR ADGothicJP Medium" w:hAnsi="Cambria Math" w:cs="Courier New"/>
-          <w:sz w:val="22"/>
-          <w:szCs w:val="22"/>
-        </w:rPr>
-        <w:t>mero</w:t>
-      </w:r>
-      <w:r>
-        <w:rPr>
-          <w:rFonts w:ascii="Courier New" w:eastAsia="AR ADGothicJP Medium" w:hAnsi="Courier New" w:cs="Courier New"/>
-          <w:b/>
-          <w:sz w:val="22"/>
-          <w:szCs w:val="22"/>
-          <w:lang w:val="en-US"/>
-        </w:rPr>
-        <w:sym w:font="Symbol" w:char="F0F1"/>
-      </w:r>
-      <w:r>
-        <w:rPr>
-          <w:rFonts w:ascii="Courier New" w:eastAsia="AR ADGothicJP Medium" w:hAnsi="Courier New" w:cs="Courier New"/>
-          <w:sz w:val="22"/>
-          <w:szCs w:val="22"/>
-        </w:rPr>
-        <w:t xml:space="preserve"> | </w:t>
-      </w:r>
-      <w:r>
-        <w:rPr>
-          <w:rFonts w:ascii="Courier New" w:eastAsia="AR ADGothicJP Medium" w:hAnsi="Courier New" w:cs="Courier New"/>
-          <w:b/>
-          <w:sz w:val="22"/>
-          <w:szCs w:val="22"/>
-          <w:lang w:val="en-US"/>
-        </w:rPr>
-        <w:sym w:font="Symbol" w:char="F0E1"/>
-      </w:r>
-      <w:proofErr w:type="spellStart"/>
-      <w:r>
-        <w:rPr>
-          <w:rFonts w:ascii="Cambria Math" w:eastAsia="AR ADGothicJP Medium" w:hAnsi="Cambria Math" w:cs="Courier New"/>
-          <w:sz w:val="22"/>
-          <w:szCs w:val="22"/>
-        </w:rPr>
-        <w:t>bool</w:t>
-      </w:r>
-      <w:proofErr w:type="spellEnd"/>
-      <w:r>
-        <w:rPr>
-          <w:rFonts w:ascii="Courier New" w:eastAsia="AR ADGothicJP Medium" w:hAnsi="Courier New" w:cs="Courier New"/>
-          <w:b/>
-          <w:sz w:val="22"/>
-          <w:szCs w:val="22"/>
-          <w:lang w:val="en-US"/>
-        </w:rPr>
-        <w:sym w:font="Symbol" w:char="F0F1"/>
-      </w:r>
-      <w:r>
-        <w:rPr>
-          <w:rFonts w:ascii="Courier New" w:eastAsia="AR ADGothicJP Medium" w:hAnsi="Courier New" w:cs="Courier New"/>
-          <w:sz w:val="22"/>
-          <w:szCs w:val="22"/>
-        </w:rPr>
-        <w:t xml:space="preserve"> ) }</w:t>
-      </w:r>
-      <w:r>
-        <w:rPr>
-          <w:rFonts w:ascii="Courier New" w:eastAsia="AR ADGothicJP Medium" w:hAnsi="Courier New" w:cs="Courier New"/>
-          <w:sz w:val="22"/>
-          <w:szCs w:val="22"/>
-        </w:rPr>
-        <w:t xml:space="preserve"> ]</w:t>
-      </w:r>
-      <w:bookmarkStart w:id="0" w:name="_GoBack"/>
-      <w:bookmarkEnd w:id="0"/>
+        <w:t>]</w:t>
+      </w:r>
     </w:p>
     <w:p>
       <w:pPr>
@@ -4273,7 +4026,6 @@
           <w:sz w:val="22"/>
           <w:szCs w:val="22"/>
         </w:rPr>
-        <w:lastRenderedPageBreak/>
         <w:t>1</w:t>
       </w:r>
       <w:r>
@@ -5296,41 +5048,11 @@
           <w:sz w:val="22"/>
           <w:szCs w:val="22"/>
         </w:rPr>
-        <w:t xml:space="preserve"> { [ </w:t>
-      </w:r>
-      <w:r>
-        <w:rPr>
-          <w:rFonts w:ascii="Courier New" w:eastAsia="AR ADGothicJP Medium" w:hAnsi="Courier New" w:cs="Courier New"/>
-          <w:b/>
-          <w:bCs/>
-          <w:sz w:val="22"/>
-          <w:szCs w:val="22"/>
-        </w:rPr>
-        <w:t xml:space="preserve">+ </w:t>
-      </w:r>
-      <w:r>
-        <w:rPr>
-          <w:rFonts w:ascii="Courier New" w:eastAsia="AR ADGothicJP Medium" w:hAnsi="Courier New" w:cs="Courier New"/>
-          <w:sz w:val="22"/>
-          <w:szCs w:val="22"/>
-        </w:rPr>
-        <w:t xml:space="preserve">| </w:t>
-      </w:r>
-      <w:r>
-        <w:rPr>
-          <w:rFonts w:ascii="Courier New" w:eastAsia="AR ADGothicJP Medium" w:hAnsi="Courier New" w:cs="Courier New"/>
-          <w:b/>
-          <w:bCs/>
-          <w:sz w:val="22"/>
-          <w:szCs w:val="22"/>
-        </w:rPr>
-        <w:t>-</w:t>
-      </w:r>
-      <w:r>
-        <w:rPr>
-          <w:rFonts w:ascii="Courier New" w:eastAsia="AR ADGothicJP Medium" w:hAnsi="Courier New" w:cs="Courier New"/>
-          <w:b/>
-          <w:bCs/>
+        <w:t xml:space="preserve"> [</w:t>
+      </w:r>
+      <w:r>
+        <w:rPr>
+          <w:rFonts w:ascii="Courier New" w:eastAsia="AR ADGothicJP Medium" w:hAnsi="Courier New" w:cs="Courier New"/>
           <w:sz w:val="22"/>
           <w:szCs w:val="22"/>
         </w:rPr>
@@ -5339,63 +5061,62 @@
       <w:r>
         <w:rPr>
           <w:rFonts w:ascii="Courier New" w:eastAsia="AR ADGothicJP Medium" w:hAnsi="Courier New" w:cs="Courier New"/>
+          <w:b/>
+          <w:sz w:val="22"/>
+          <w:szCs w:val="22"/>
+          <w:lang w:val="en-US"/>
+        </w:rPr>
+        <w:sym w:font="Symbol" w:char="F0E1"/>
+      </w:r>
+      <w:r>
+        <w:rPr>
+          <w:rFonts w:ascii="Cambria Math" w:eastAsia="AR ADGothicJP Medium" w:hAnsi="Cambria Math" w:cs="Courier New"/>
+          <w:sz w:val="22"/>
+          <w:szCs w:val="22"/>
+        </w:rPr>
+        <w:t>express</w:t>
+      </w:r>
+      <w:r>
+        <w:rPr>
+          <w:rFonts w:ascii="Cambria Math" w:eastAsia="MS Mincho" w:hAnsi="Cambria Math" w:cs="Courier New"/>
+          <w:sz w:val="22"/>
+          <w:szCs w:val="22"/>
+        </w:rPr>
+        <w:t>ã</w:t>
+      </w:r>
+      <w:r>
+        <w:rPr>
+          <w:rFonts w:ascii="Cambria Math" w:eastAsia="AR ADGothicJP Medium" w:hAnsi="Cambria Math" w:cs="Courier New"/>
+          <w:sz w:val="22"/>
+          <w:szCs w:val="22"/>
+        </w:rPr>
+        <w:t>o simples</w:t>
+      </w:r>
+      <w:r>
+        <w:rPr>
+          <w:rFonts w:ascii="Courier New" w:eastAsia="AR ADGothicJP Medium" w:hAnsi="Courier New" w:cs="Courier New"/>
+          <w:b/>
+          <w:sz w:val="22"/>
+          <w:szCs w:val="22"/>
+          <w:lang w:val="en-US"/>
+        </w:rPr>
+        <w:sym w:font="Symbol" w:char="F0F1"/>
+      </w:r>
+      <w:r>
+        <w:rPr>
+          <w:rFonts w:ascii="Courier New" w:eastAsia="AR ADGothicJP Medium" w:hAnsi="Courier New" w:cs="Courier New"/>
+          <w:sz w:val="22"/>
+          <w:szCs w:val="22"/>
+        </w:rPr>
+        <w:t xml:space="preserve"> </w:t>
+      </w:r>
+      <w:r>
+        <w:rPr>
+          <w:rFonts w:ascii="Courier New" w:eastAsia="AR ADGothicJP Medium" w:hAnsi="Courier New" w:cs="Courier New"/>
           <w:sz w:val="22"/>
           <w:szCs w:val="22"/>
         </w:rPr>
         <w:t>]</w:t>
-      </w:r>
-      <w:r>
-        <w:rPr>
-          <w:rFonts w:ascii="Courier New" w:eastAsia="AR ADGothicJP Medium" w:hAnsi="Courier New" w:cs="Courier New"/>
-          <w:sz w:val="22"/>
-          <w:szCs w:val="22"/>
-        </w:rPr>
-        <w:t xml:space="preserve"> </w:t>
-      </w:r>
-      <w:r>
-        <w:rPr>
-          <w:rFonts w:ascii="Courier New" w:eastAsia="AR ADGothicJP Medium" w:hAnsi="Courier New" w:cs="Courier New"/>
-          <w:b/>
-          <w:sz w:val="22"/>
-          <w:szCs w:val="22"/>
-          <w:lang w:val="en-US"/>
-        </w:rPr>
-        <w:sym w:font="Symbol" w:char="F0E1"/>
-      </w:r>
-      <w:r>
-        <w:rPr>
-          <w:rFonts w:ascii="Cambria Math" w:eastAsia="AR ADGothicJP Medium" w:hAnsi="Cambria Math" w:cs="Courier New"/>
-          <w:sz w:val="22"/>
-          <w:szCs w:val="22"/>
-        </w:rPr>
-        <w:t>termo</w:t>
-      </w:r>
-      <w:r>
-        <w:rPr>
-          <w:rFonts w:ascii="Courier New" w:eastAsia="AR ADGothicJP Medium" w:hAnsi="Courier New" w:cs="Courier New"/>
-          <w:b/>
-          <w:sz w:val="22"/>
-          <w:szCs w:val="22"/>
-          <w:lang w:val="en-US"/>
-        </w:rPr>
-        <w:sym w:font="Symbol" w:char="F0F1"/>
-      </w:r>
-      <w:r>
-        <w:rPr>
-          <w:rFonts w:ascii="Courier New" w:eastAsia="AR ADGothicJP Medium" w:hAnsi="Courier New" w:cs="Courier New"/>
-          <w:b/>
-          <w:sz w:val="22"/>
-          <w:szCs w:val="22"/>
-        </w:rPr>
-        <w:t xml:space="preserve"> </w:t>
-      </w:r>
-      <w:r>
-        <w:rPr>
-          <w:rFonts w:ascii="Courier New" w:eastAsia="AR ADGothicJP Medium" w:hAnsi="Courier New" w:cs="Courier New"/>
-          <w:sz w:val="22"/>
-          <w:szCs w:val="22"/>
-        </w:rPr>
-        <w:t>}</w:t>
       </w:r>
     </w:p>
     <w:p>
@@ -5528,7 +5249,7 @@
           <w:sz w:val="22"/>
           <w:szCs w:val="22"/>
         </w:rPr>
-        <w:t>{</w:t>
+        <w:t>[</w:t>
       </w:r>
       <w:r>
         <w:rPr>
@@ -5634,7 +5355,7 @@
           <w:sz w:val="22"/>
           <w:szCs w:val="22"/>
         </w:rPr>
-        <w:t>fator</w:t>
+        <w:t>termo</w:t>
       </w:r>
       <w:r>
         <w:rPr>
@@ -5652,7 +5373,7 @@
           <w:sz w:val="22"/>
           <w:szCs w:val="22"/>
         </w:rPr>
-        <w:t xml:space="preserve"> }</w:t>
+        <w:t xml:space="preserve"> ]</w:t>
       </w:r>
     </w:p>
     <w:p>
@@ -5736,35 +5457,33 @@
         <w:spacing w:line="360" w:lineRule="auto"/>
         <w:ind w:left="708" w:firstLine="708"/>
         <w:rPr>
-          <w:rFonts w:ascii="Courier New" w:eastAsia="AR ADGothicJP Medium" w:hAnsi="Courier New" w:cs="Courier New"/>
-          <w:sz w:val="22"/>
-          <w:szCs w:val="22"/>
-        </w:rPr>
-      </w:pPr>
-      <w:r>
-        <w:rPr>
-          <w:rFonts w:ascii="Courier New" w:eastAsia="AR ADGothicJP Medium" w:hAnsi="Courier New" w:cs="Courier New"/>
-          <w:b/>
+          <w:rFonts w:ascii="Cambria Math" w:eastAsia="AR ADGothicJP Medium" w:hAnsi="Cambria Math" w:cs="Courier New"/>
+          <w:sz w:val="22"/>
+          <w:szCs w:val="22"/>
+          <w:lang w:val="en-US"/>
+        </w:rPr>
+      </w:pPr>
+      <w:r>
+        <w:rPr>
+          <w:rFonts w:ascii="Cambria Math" w:eastAsia="AR ADGothicJP Medium" w:hAnsi="Cambria Math" w:cs="Courier New"/>
           <w:sz w:val="22"/>
           <w:szCs w:val="22"/>
           <w:lang w:val="en-US"/>
         </w:rPr>
         <w:sym w:font="Symbol" w:char="F0E1"/>
       </w:r>
-      <w:proofErr w:type="spellStart"/>
-      <w:r>
-        <w:rPr>
-          <w:rFonts w:ascii="Cambria Math" w:eastAsia="AR ADGothicJP Medium" w:hAnsi="Cambria Math" w:cs="Courier New"/>
-          <w:sz w:val="22"/>
-          <w:szCs w:val="22"/>
-        </w:rPr>
-        <w:t>variavel</w:t>
-      </w:r>
-      <w:proofErr w:type="spellEnd"/>
-      <w:r>
-        <w:rPr>
-          <w:rFonts w:ascii="Courier New" w:eastAsia="AR ADGothicJP Medium" w:hAnsi="Courier New" w:cs="Courier New"/>
-          <w:b/>
+      <w:r>
+        <w:rPr>
+          <w:rFonts w:ascii="Cambria Math" w:eastAsia="AR ADGothicJP Medium" w:hAnsi="Cambria Math" w:cs="Courier New"/>
+          <w:sz w:val="22"/>
+          <w:szCs w:val="22"/>
+          <w:lang w:val="en-US"/>
+        </w:rPr>
+        <w:t>valor</w:t>
+      </w:r>
+      <w:r>
+        <w:rPr>
+          <w:rFonts w:ascii="Cambria Math" w:eastAsia="AR ADGothicJP Medium" w:hAnsi="Cambria Math" w:cs="Courier New"/>
           <w:sz w:val="22"/>
           <w:szCs w:val="22"/>
           <w:lang w:val="en-US"/>
@@ -5780,6 +5499,63 @@
         <w:spacing w:line="360" w:lineRule="auto"/>
         <w:ind w:left="708" w:firstLine="708"/>
         <w:rPr>
+          <w:rFonts w:ascii="Cambria Math" w:eastAsia="AR ADGothicJP Medium" w:hAnsi="Cambria Math" w:cs="Courier New"/>
+          <w:sz w:val="22"/>
+          <w:szCs w:val="22"/>
+        </w:rPr>
+      </w:pPr>
+      <w:r>
+        <w:rPr>
+          <w:rFonts w:ascii="Courier New" w:eastAsia="AR ADGothicJP Medium" w:hAnsi="Courier New" w:cs="Courier New"/>
+          <w:sz w:val="22"/>
+          <w:szCs w:val="22"/>
+        </w:rPr>
+        <w:t>|</w:t>
+      </w:r>
+      <w:r>
+        <w:rPr>
+          <w:rFonts w:ascii="Cambria Math" w:eastAsia="AR ADGothicJP Medium" w:hAnsi="Cambria Math" w:cs="Courier New"/>
+          <w:sz w:val="22"/>
+          <w:szCs w:val="22"/>
+          <w:lang w:val="en-US"/>
+        </w:rPr>
+        <w:t xml:space="preserve">   </w:t>
+      </w:r>
+      <w:r>
+        <w:rPr>
+          <w:rFonts w:ascii="Cambria Math" w:eastAsia="AR ADGothicJP Medium" w:hAnsi="Cambria Math" w:cs="Courier New"/>
+          <w:sz w:val="22"/>
+          <w:szCs w:val="22"/>
+          <w:lang w:val="en-US"/>
+        </w:rPr>
+        <w:sym w:font="Symbol" w:char="F0E1"/>
+      </w:r>
+      <w:r>
+        <w:rPr>
+          <w:rFonts w:ascii="Cambria Math" w:eastAsia="AR ADGothicJP Medium" w:hAnsi="Cambria Math" w:cs="Courier New"/>
+          <w:sz w:val="22"/>
+          <w:szCs w:val="22"/>
+        </w:rPr>
+        <w:t>identificador</w:t>
+      </w:r>
+      <w:r>
+        <w:rPr>
+          <w:rFonts w:ascii="Cambria Math" w:eastAsia="AR ADGothicJP Medium" w:hAnsi="Cambria Math" w:cs="Courier New"/>
+          <w:sz w:val="22"/>
+          <w:szCs w:val="22"/>
+          <w:lang w:val="en-US"/>
+        </w:rPr>
+        <w:sym w:font="Symbol" w:char="F0F1"/>
+      </w:r>
+    </w:p>
+    <w:p>
+      <w:pPr>
+        <w:autoSpaceDE w:val="0"/>
+        <w:autoSpaceDN w:val="0"/>
+        <w:adjustRightInd w:val="0"/>
+        <w:spacing w:line="360" w:lineRule="auto"/>
+        <w:ind w:left="708" w:firstLine="708"/>
+        <w:rPr>
           <w:rFonts w:ascii="Courier New" w:eastAsia="AR ADGothicJP Medium" w:hAnsi="Courier New" w:cs="Courier New"/>
           <w:sz w:val="22"/>
           <w:szCs w:val="22"/>
@@ -5803,7 +5579,6 @@
         </w:rPr>
         <w:sym w:font="Symbol" w:char="F0E1"/>
       </w:r>
-      <w:proofErr w:type="spellStart"/>
       <w:r>
         <w:rPr>
           <w:rFonts w:ascii="Cambria Math" w:eastAsia="AR ADGothicJP Medium" w:hAnsi="Cambria Math" w:cs="Courier New"/>
@@ -5812,7 +5587,14 @@
         </w:rPr>
         <w:t>bool</w:t>
       </w:r>
-      <w:proofErr w:type="spellEnd"/>
+      <w:r>
+        <w:rPr>
+          <w:rFonts w:ascii="Cambria Math" w:eastAsia="AR ADGothicJP Medium" w:hAnsi="Cambria Math" w:cs="Courier New"/>
+          <w:sz w:val="22"/>
+          <w:szCs w:val="22"/>
+        </w:rPr>
+        <w:t>eano</w:t>
+      </w:r>
       <w:r>
         <w:rPr>
           <w:rFonts w:ascii="Courier New" w:eastAsia="AR ADGothicJP Medium" w:hAnsi="Courier New" w:cs="Courier New"/>
@@ -5943,6 +5725,8 @@
         </w:rPr>
         <w:sym w:font="Symbol" w:char="F0F1"/>
       </w:r>
+      <w:bookmarkStart w:id="0" w:name="_GoBack"/>
+      <w:bookmarkEnd w:id="0"/>
       <w:r>
         <w:rPr>
           <w:rFonts w:ascii="Courier New" w:eastAsia="AR ADGothicJP Medium" w:hAnsi="Courier New" w:cs="Courier New"/>
@@ -5974,117 +5758,46 @@
           <w:szCs w:val="22"/>
         </w:rPr>
       </w:pPr>
-      <w:r>
-        <w:rPr>
-          <w:rFonts w:ascii="Courier New" w:eastAsia="AR ADGothicJP Medium" w:hAnsi="Courier New" w:cs="Courier New"/>
-          <w:sz w:val="22"/>
-          <w:szCs w:val="22"/>
-        </w:rPr>
-        <w:t>2</w:t>
-      </w:r>
-      <w:r>
-        <w:rPr>
-          <w:rFonts w:ascii="Courier New" w:eastAsia="AR ADGothicJP Medium" w:hAnsi="Courier New" w:cs="Courier New"/>
-          <w:sz w:val="22"/>
-          <w:szCs w:val="22"/>
-        </w:rPr>
-        <w:t>3</w:t>
-      </w:r>
-      <w:r>
-        <w:rPr>
-          <w:rFonts w:ascii="Courier New" w:eastAsia="AR ADGothicJP Medium" w:hAnsi="Courier New" w:cs="Courier New"/>
-          <w:sz w:val="22"/>
-          <w:szCs w:val="22"/>
-        </w:rPr>
-        <w:t xml:space="preserve">. </w:t>
-      </w:r>
-      <w:r>
-        <w:rPr>
-          <w:rFonts w:ascii="Courier New" w:eastAsia="AR ADGothicJP Medium" w:hAnsi="Courier New" w:cs="Courier New"/>
-          <w:b/>
-          <w:sz w:val="22"/>
-          <w:szCs w:val="22"/>
-          <w:lang w:val="en-US"/>
-        </w:rPr>
-        <w:sym w:font="Symbol" w:char="F0E1"/>
-      </w:r>
-      <w:r>
-        <w:rPr>
-          <w:rFonts w:ascii="Cambria Math" w:eastAsia="AR ADGothicJP Medium" w:hAnsi="Cambria Math" w:cs="Courier New"/>
-          <w:sz w:val="22"/>
-          <w:szCs w:val="22"/>
-        </w:rPr>
-        <w:t>vari</w:t>
-      </w:r>
-      <w:r>
-        <w:rPr>
-          <w:rFonts w:ascii="Cambria Math" w:eastAsia="MS Mincho" w:hAnsi="Cambria Math" w:cs="Courier New"/>
-          <w:sz w:val="22"/>
-          <w:szCs w:val="22"/>
-        </w:rPr>
-        <w:t>á</w:t>
-      </w:r>
-      <w:r>
-        <w:rPr>
-          <w:rFonts w:ascii="Cambria Math" w:eastAsia="AR ADGothicJP Medium" w:hAnsi="Cambria Math" w:cs="Courier New"/>
-          <w:sz w:val="22"/>
-          <w:szCs w:val="22"/>
-        </w:rPr>
-        <w:t>vel</w:t>
-      </w:r>
-      <w:r>
-        <w:rPr>
-          <w:rFonts w:ascii="Courier New" w:eastAsia="AR ADGothicJP Medium" w:hAnsi="Courier New" w:cs="Courier New"/>
-          <w:b/>
-          <w:sz w:val="22"/>
-          <w:szCs w:val="22"/>
-          <w:lang w:val="en-US"/>
-        </w:rPr>
-        <w:sym w:font="Symbol" w:char="F0F1"/>
-      </w:r>
-      <w:r>
-        <w:rPr>
-          <w:rFonts w:ascii="Courier New" w:eastAsia="AR ADGothicJP Medium" w:hAnsi="Courier New" w:cs="Courier New"/>
-          <w:sz w:val="22"/>
-          <w:szCs w:val="22"/>
-        </w:rPr>
-        <w:t xml:space="preserve"> ::=</w:t>
-      </w:r>
-      <w:r>
-        <w:rPr>
-          <w:rFonts w:ascii="Courier New" w:eastAsia="AR ADGothicJP Medium" w:hAnsi="Courier New" w:cs="Courier New"/>
-          <w:sz w:val="22"/>
-          <w:szCs w:val="22"/>
-        </w:rPr>
-        <w:t xml:space="preserve"> </w:t>
-      </w:r>
-      <w:r>
-        <w:rPr>
-          <w:rFonts w:ascii="Courier New" w:eastAsia="AR ADGothicJP Medium" w:hAnsi="Courier New" w:cs="Courier New"/>
-          <w:b/>
-          <w:sz w:val="22"/>
-          <w:szCs w:val="22"/>
-          <w:lang w:val="en-US"/>
-        </w:rPr>
-        <w:sym w:font="Symbol" w:char="F0E1"/>
-      </w:r>
-      <w:r>
-        <w:rPr>
-          <w:rFonts w:ascii="Cambria Math" w:eastAsia="AR ADGothicJP Medium" w:hAnsi="Cambria Math" w:cs="Courier New"/>
-          <w:sz w:val="22"/>
-          <w:szCs w:val="22"/>
-        </w:rPr>
-        <w:t>identificador</w:t>
-      </w:r>
-      <w:r>
-        <w:rPr>
-          <w:rFonts w:ascii="Courier New" w:eastAsia="AR ADGothicJP Medium" w:hAnsi="Courier New" w:cs="Courier New"/>
-          <w:b/>
-          <w:sz w:val="22"/>
-          <w:szCs w:val="22"/>
-          <w:lang w:val="en-US"/>
-        </w:rPr>
-        <w:sym w:font="Symbol" w:char="F0F1"/>
+    </w:p>
+    <w:p>
+      <w:pPr>
+        <w:rPr>
+          <w:rFonts w:ascii="Courier New" w:eastAsia="AR ADGothicJP Medium" w:hAnsi="Courier New" w:cs="Courier New"/>
+          <w:b/>
+          <w:bCs/>
+          <w:sz w:val="26"/>
+          <w:szCs w:val="26"/>
+        </w:rPr>
+      </w:pPr>
+      <w:r>
+        <w:rPr>
+          <w:rFonts w:ascii="Courier New" w:eastAsia="AR ADGothicJP Medium" w:hAnsi="Courier New" w:cs="Courier New"/>
+          <w:b/>
+          <w:bCs/>
+          <w:sz w:val="26"/>
+          <w:szCs w:val="26"/>
+        </w:rPr>
+        <w:t>N</w:t>
+      </w:r>
+      <w:r>
+        <w:rPr>
+          <w:rFonts w:ascii="Courier New" w:eastAsia="MS Mincho" w:hAnsi="Courier New" w:cs="Courier New"/>
+          <w:b/>
+          <w:bCs/>
+          <w:sz w:val="26"/>
+          <w:szCs w:val="26"/>
+        </w:rPr>
+        <w:t>ú</w:t>
+      </w:r>
+      <w:r>
+        <w:rPr>
+          <w:rFonts w:ascii="Courier New" w:eastAsia="AR ADGothicJP Medium" w:hAnsi="Courier New" w:cs="Courier New"/>
+          <w:b/>
+          <w:bCs/>
+          <w:sz w:val="26"/>
+          <w:szCs w:val="26"/>
+        </w:rPr>
+        <w:t>meros e Identificadores</w:t>
       </w:r>
     </w:p>
     <w:p>
@@ -6102,47 +5815,6 @@
     </w:p>
     <w:p>
       <w:pPr>
-        <w:rPr>
-          <w:rFonts w:ascii="Courier New" w:eastAsia="AR ADGothicJP Medium" w:hAnsi="Courier New" w:cs="Courier New"/>
-          <w:b/>
-          <w:bCs/>
-          <w:sz w:val="26"/>
-          <w:szCs w:val="26"/>
-        </w:rPr>
-      </w:pPr>
-      <w:r>
-        <w:rPr>
-          <w:rFonts w:ascii="Courier New" w:eastAsia="AR ADGothicJP Medium" w:hAnsi="Courier New" w:cs="Courier New"/>
-          <w:b/>
-          <w:bCs/>
-          <w:sz w:val="26"/>
-          <w:szCs w:val="26"/>
-        </w:rPr>
-        <w:t>N</w:t>
-      </w:r>
-      <w:r>
-        <w:rPr>
-          <w:rFonts w:ascii="Courier New" w:eastAsia="MS Mincho" w:hAnsi="Courier New" w:cs="Courier New"/>
-          <w:b/>
-          <w:bCs/>
-          <w:sz w:val="26"/>
-          <w:szCs w:val="26"/>
-        </w:rPr>
-        <w:t>ú</w:t>
-      </w:r>
-      <w:r>
-        <w:rPr>
-          <w:rFonts w:ascii="Courier New" w:eastAsia="AR ADGothicJP Medium" w:hAnsi="Courier New" w:cs="Courier New"/>
-          <w:b/>
-          <w:bCs/>
-          <w:sz w:val="26"/>
-          <w:szCs w:val="26"/>
-        </w:rPr>
-        <w:t>meros e Identificadores</w:t>
-      </w:r>
-    </w:p>
-    <w:p>
-      <w:pPr>
         <w:autoSpaceDE w:val="0"/>
         <w:autoSpaceDN w:val="0"/>
         <w:adjustRightInd w:val="0"/>
@@ -6153,19 +5825,6 @@
           <w:szCs w:val="22"/>
         </w:rPr>
       </w:pPr>
-    </w:p>
-    <w:p>
-      <w:pPr>
-        <w:autoSpaceDE w:val="0"/>
-        <w:autoSpaceDN w:val="0"/>
-        <w:adjustRightInd w:val="0"/>
-        <w:spacing w:line="360" w:lineRule="auto"/>
-        <w:rPr>
-          <w:rFonts w:ascii="Courier New" w:eastAsia="AR ADGothicJP Medium" w:hAnsi="Courier New" w:cs="Courier New"/>
-          <w:sz w:val="22"/>
-          <w:szCs w:val="22"/>
-        </w:rPr>
-      </w:pPr>
       <w:r>
         <w:rPr>
           <w:rFonts w:ascii="Courier New" w:eastAsia="AR ADGothicJP Medium" w:hAnsi="Courier New" w:cs="Courier New"/>
@@ -6180,7 +5839,7 @@
           <w:sz w:val="22"/>
           <w:szCs w:val="22"/>
         </w:rPr>
-        <w:t>4</w:t>
+        <w:t>3</w:t>
       </w:r>
       <w:r>
         <w:rPr>
@@ -6200,7 +5859,6 @@
         </w:rPr>
         <w:sym w:font="Symbol" w:char="F0E1"/>
       </w:r>
-      <w:proofErr w:type="spellStart"/>
       <w:r>
         <w:rPr>
           <w:rFonts w:ascii="Cambria Math" w:eastAsia="AR ADGothicJP Medium" w:hAnsi="Cambria Math" w:cs="Courier New"/>
@@ -6209,7 +5867,14 @@
         </w:rPr>
         <w:t>bool</w:t>
       </w:r>
-      <w:proofErr w:type="spellEnd"/>
+      <w:r>
+        <w:rPr>
+          <w:rFonts w:ascii="Cambria Math" w:eastAsia="AR ADGothicJP Medium" w:hAnsi="Cambria Math" w:cs="Courier New"/>
+          <w:sz w:val="22"/>
+          <w:szCs w:val="22"/>
+        </w:rPr>
+        <w:t>eano</w:t>
+      </w:r>
       <w:r>
         <w:rPr>
           <w:rFonts w:ascii="Courier New" w:eastAsia="AR ADGothicJP Medium" w:hAnsi="Courier New" w:cs="Courier New"/>
@@ -6344,15 +6009,15 @@
         </w:rPr>
         <w:t xml:space="preserve"> </w:t>
       </w:r>
+      <w:r>
+        <w:rPr>
+          <w:rFonts w:ascii="Courier New" w:eastAsia="AR ADGothicJP Medium" w:hAnsi="Courier New" w:cs="Courier New"/>
+          <w:sz w:val="22"/>
+          <w:szCs w:val="22"/>
+        </w:rPr>
+        <w:t>α</w:t>
+      </w:r>
       <w:proofErr w:type="gramEnd"/>
-      <w:r>
-        <w:rPr>
-          <w:rFonts w:ascii="Courier New" w:eastAsia="AR ADGothicJP Medium" w:hAnsi="Courier New" w:cs="Courier New"/>
-          <w:sz w:val="22"/>
-          <w:szCs w:val="22"/>
-        </w:rPr>
-        <w:t>α</w:t>
-      </w:r>
       <w:r>
         <w:rPr>
           <w:rFonts w:ascii="Courier New" w:eastAsia="AR ADGothicJP Medium" w:hAnsi="Courier New" w:cs="Courier New"/>
@@ -6407,16 +6072,33 @@
           <w:szCs w:val="22"/>
         </w:rPr>
       </w:pPr>
+      <w:r>
+        <w:rPr>
+          <w:rFonts w:ascii="Courier New" w:eastAsia="AR ADGothicJP Medium" w:hAnsi="Courier New" w:cs="Courier New"/>
+          <w:b/>
+          <w:sz w:val="22"/>
+          <w:szCs w:val="22"/>
+        </w:rPr>
+        <w:t>[</w:t>
+      </w:r>
+      <w:r>
+        <w:rPr>
+          <w:rFonts w:ascii="Courier New" w:eastAsia="AR ADGothicJP Medium" w:hAnsi="Courier New" w:cs="Courier New"/>
+          <w:sz w:val="22"/>
+          <w:szCs w:val="22"/>
+        </w:rPr>
+        <w:t xml:space="preserve"> </w:t>
+      </w:r>
       <w:proofErr w:type="gramStart"/>
       <w:r>
         <w:rPr>
           <w:rFonts w:ascii="Courier New" w:eastAsia="AR ADGothicJP Medium" w:hAnsi="Courier New" w:cs="Courier New"/>
-          <w:b/>
-          <w:sz w:val="22"/>
-          <w:szCs w:val="22"/>
-        </w:rPr>
-        <w:t>[</w:t>
-      </w:r>
+          <w:sz w:val="22"/>
+          <w:szCs w:val="22"/>
+        </w:rPr>
+        <w:t>α</w:t>
+      </w:r>
+      <w:proofErr w:type="gramEnd"/>
       <w:r>
         <w:rPr>
           <w:rFonts w:ascii="Courier New" w:eastAsia="AR ADGothicJP Medium" w:hAnsi="Courier New" w:cs="Courier New"/>
@@ -6424,15 +6106,6 @@
           <w:szCs w:val="22"/>
         </w:rPr>
         <w:t xml:space="preserve"> </w:t>
-      </w:r>
-      <w:proofErr w:type="gramEnd"/>
-      <w:r>
-        <w:rPr>
-          <w:rFonts w:ascii="Courier New" w:eastAsia="AR ADGothicJP Medium" w:hAnsi="Courier New" w:cs="Courier New"/>
-          <w:sz w:val="22"/>
-          <w:szCs w:val="22"/>
-        </w:rPr>
-        <w:t xml:space="preserve">α </w:t>
       </w:r>
       <w:r>
         <w:rPr>
@@ -6490,15 +6163,15 @@
         </w:rPr>
         <w:t xml:space="preserve"> </w:t>
       </w:r>
+      <w:r>
+        <w:rPr>
+          <w:rFonts w:ascii="Courier New" w:eastAsia="AR ADGothicJP Medium" w:hAnsi="Courier New" w:cs="Courier New"/>
+          <w:sz w:val="22"/>
+          <w:szCs w:val="22"/>
+        </w:rPr>
+        <w:t>α</w:t>
+      </w:r>
       <w:proofErr w:type="gramEnd"/>
-      <w:r>
-        <w:rPr>
-          <w:rFonts w:ascii="Courier New" w:eastAsia="AR ADGothicJP Medium" w:hAnsi="Courier New" w:cs="Courier New"/>
-          <w:sz w:val="22"/>
-          <w:szCs w:val="22"/>
-        </w:rPr>
-        <w:t>α</w:t>
-      </w:r>
       <w:r>
         <w:rPr>
           <w:rFonts w:ascii="Courier New" w:eastAsia="AR ADGothicJP Medium" w:hAnsi="Courier New" w:cs="Courier New"/>
@@ -6804,12 +6477,12 @@
       </w:pPr>
     </w:p>
     <w:sectPr>
-      <w:headerReference w:type="even" r:id="rId9"/>
-      <w:headerReference w:type="default" r:id="rId10"/>
-      <w:footerReference w:type="even" r:id="rId11"/>
-      <w:footerReference w:type="default" r:id="rId12"/>
-      <w:headerReference w:type="first" r:id="rId13"/>
-      <w:footerReference w:type="first" r:id="rId14"/>
+      <w:headerReference w:type="even" r:id="rId8"/>
+      <w:headerReference w:type="default" r:id="rId9"/>
+      <w:footerReference w:type="even" r:id="rId10"/>
+      <w:footerReference w:type="default" r:id="rId11"/>
+      <w:headerReference w:type="first" r:id="rId12"/>
+      <w:footerReference w:type="first" r:id="rId13"/>
       <w:pgSz w:w="11907" w:h="16840" w:code="9"/>
       <w:pgMar w:top="851" w:right="1134" w:bottom="851" w:left="1134" w:header="397" w:footer="720" w:gutter="0"/>
       <w:cols w:space="720"/>
@@ -6819,7 +6492,7 @@
 </file>
 
 <file path=word/endnotes.xml><?xml version="1.0" encoding="utf-8"?>
-<w:endnotes xmlns:wpc="http://schemas.microsoft.com/office/word/2010/wordprocessingCanvas" xmlns:mc="http://schemas.openxmlformats.org/markup-compatibility/2006" xmlns:o="urn:schemas-microsoft-com:office:office" xmlns:r="http://schemas.openxmlformats.org/officeDocument/2006/relationships" xmlns:m="http://schemas.openxmlformats.org/officeDocument/2006/math" xmlns:v="urn:schemas-microsoft-com:vml" xmlns:wp14="http://schemas.microsoft.com/office/word/2010/wordprocessingDrawing" xmlns:wp="http://schemas.openxmlformats.org/drawingml/2006/wordprocessingDrawing" xmlns:w10="urn:schemas-microsoft-com:office:word" xmlns:w="http://schemas.openxmlformats.org/wordprocessingml/2006/main" xmlns:w14="http://schemas.microsoft.com/office/word/2010/wordml" xmlns:wpg="http://schemas.microsoft.com/office/word/2010/wordprocessingGroup" xmlns:wpi="http://schemas.microsoft.com/office/word/2010/wordprocessingInk" xmlns:wne="http://schemas.microsoft.com/office/word/2006/wordml" xmlns:wps="http://schemas.microsoft.com/office/word/2010/wordprocessingShape" mc:Ignorable="w14 wp14">
+<w:endnotes xmlns:wpc="http://schemas.microsoft.com/office/word/2010/wordprocessingCanvas" xmlns:mo="http://schemas.microsoft.com/office/mac/office/2008/main" xmlns:mc="http://schemas.openxmlformats.org/markup-compatibility/2006" xmlns:mv="urn:schemas-microsoft-com:mac:vml" xmlns:o="urn:schemas-microsoft-com:office:office" xmlns:r="http://schemas.openxmlformats.org/officeDocument/2006/relationships" xmlns:m="http://schemas.openxmlformats.org/officeDocument/2006/math" xmlns:v="urn:schemas-microsoft-com:vml" xmlns:wp14="http://schemas.microsoft.com/office/word/2010/wordprocessingDrawing" xmlns:wp="http://schemas.openxmlformats.org/drawingml/2006/wordprocessingDrawing" xmlns:w10="urn:schemas-microsoft-com:office:word" xmlns:w="http://schemas.openxmlformats.org/wordprocessingml/2006/main" xmlns:w14="http://schemas.microsoft.com/office/word/2010/wordml" xmlns:w15="http://schemas.microsoft.com/office/word/2012/wordml" xmlns:wpg="http://schemas.microsoft.com/office/word/2010/wordprocessingGroup" xmlns:wpi="http://schemas.microsoft.com/office/word/2010/wordprocessingInk" xmlns:wne="http://schemas.microsoft.com/office/word/2006/wordml" xmlns:wps="http://schemas.microsoft.com/office/word/2010/wordprocessingShape" mc:Ignorable="w14 w15 wp14">
   <w:endnote w:type="separator" w:id="-1">
     <w:p>
       <w:r>
@@ -6838,30 +6511,30 @@
 </file>
 
 <file path=word/footer1.xml><?xml version="1.0" encoding="utf-8"?>
-<w:ftr xmlns:wpc="http://schemas.microsoft.com/office/word/2010/wordprocessingCanvas" xmlns:mc="http://schemas.openxmlformats.org/markup-compatibility/2006" xmlns:o="urn:schemas-microsoft-com:office:office" xmlns:r="http://schemas.openxmlformats.org/officeDocument/2006/relationships" xmlns:m="http://schemas.openxmlformats.org/officeDocument/2006/math" xmlns:v="urn:schemas-microsoft-com:vml" xmlns:wp14="http://schemas.microsoft.com/office/word/2010/wordprocessingDrawing" xmlns:wp="http://schemas.openxmlformats.org/drawingml/2006/wordprocessingDrawing" xmlns:w10="urn:schemas-microsoft-com:office:word" xmlns:w="http://schemas.openxmlformats.org/wordprocessingml/2006/main" xmlns:w14="http://schemas.microsoft.com/office/word/2010/wordml" xmlns:wpg="http://schemas.microsoft.com/office/word/2010/wordprocessingGroup" xmlns:wpi="http://schemas.microsoft.com/office/word/2010/wordprocessingInk" xmlns:wne="http://schemas.microsoft.com/office/word/2006/wordml" xmlns:wps="http://schemas.microsoft.com/office/word/2010/wordprocessingShape" mc:Ignorable="w14 wp14">
+<w:ftr xmlns:wpc="http://schemas.microsoft.com/office/word/2010/wordprocessingCanvas" xmlns:mo="http://schemas.microsoft.com/office/mac/office/2008/main" xmlns:mc="http://schemas.openxmlformats.org/markup-compatibility/2006" xmlns:mv="urn:schemas-microsoft-com:mac:vml" xmlns:o="urn:schemas-microsoft-com:office:office" xmlns:r="http://schemas.openxmlformats.org/officeDocument/2006/relationships" xmlns:m="http://schemas.openxmlformats.org/officeDocument/2006/math" xmlns:v="urn:schemas-microsoft-com:vml" xmlns:wp14="http://schemas.microsoft.com/office/word/2010/wordprocessingDrawing" xmlns:wp="http://schemas.openxmlformats.org/drawingml/2006/wordprocessingDrawing" xmlns:w10="urn:schemas-microsoft-com:office:word" xmlns:w="http://schemas.openxmlformats.org/wordprocessingml/2006/main" xmlns:w14="http://schemas.microsoft.com/office/word/2010/wordml" xmlns:w15="http://schemas.microsoft.com/office/word/2012/wordml" xmlns:wpg="http://schemas.microsoft.com/office/word/2010/wordprocessingGroup" xmlns:wpi="http://schemas.microsoft.com/office/word/2010/wordprocessingInk" xmlns:wne="http://schemas.microsoft.com/office/word/2006/wordml" xmlns:wps="http://schemas.microsoft.com/office/word/2010/wordprocessingShape" mc:Ignorable="w14 w15 wp14">
   <w:p>
     <w:pPr>
       <w:pStyle w:val="Rodap"/>
       <w:framePr w:wrap="around" w:vAnchor="text" w:hAnchor="margin" w:xAlign="right" w:y="1"/>
       <w:rPr>
-        <w:rStyle w:val="Nmerodepgina"/>
+        <w:rStyle w:val="NmerodaPgina"/>
       </w:rPr>
     </w:pPr>
     <w:r>
       <w:rPr>
-        <w:rStyle w:val="Nmerodepgina"/>
+        <w:rStyle w:val="NmerodaPgina"/>
       </w:rPr>
       <w:fldChar w:fldCharType="begin"/>
     </w:r>
     <w:r>
       <w:rPr>
-        <w:rStyle w:val="Nmerodepgina"/>
+        <w:rStyle w:val="NmerodaPgina"/>
       </w:rPr>
       <w:instrText xml:space="preserve">PAGE  </w:instrText>
     </w:r>
     <w:r>
       <w:rPr>
-        <w:rStyle w:val="Nmerodepgina"/>
+        <w:rStyle w:val="NmerodaPgina"/>
       </w:rPr>
       <w:fldChar w:fldCharType="end"/>
     </w:r>
@@ -6876,43 +6549,43 @@
 </file>
 
 <file path=word/footer2.xml><?xml version="1.0" encoding="utf-8"?>
-<w:ftr xmlns:wpc="http://schemas.microsoft.com/office/word/2010/wordprocessingCanvas" xmlns:mc="http://schemas.openxmlformats.org/markup-compatibility/2006" xmlns:o="urn:schemas-microsoft-com:office:office" xmlns:r="http://schemas.openxmlformats.org/officeDocument/2006/relationships" xmlns:m="http://schemas.openxmlformats.org/officeDocument/2006/math" xmlns:v="urn:schemas-microsoft-com:vml" xmlns:wp14="http://schemas.microsoft.com/office/word/2010/wordprocessingDrawing" xmlns:wp="http://schemas.openxmlformats.org/drawingml/2006/wordprocessingDrawing" xmlns:w10="urn:schemas-microsoft-com:office:word" xmlns:w="http://schemas.openxmlformats.org/wordprocessingml/2006/main" xmlns:w14="http://schemas.microsoft.com/office/word/2010/wordml" xmlns:wpg="http://schemas.microsoft.com/office/word/2010/wordprocessingGroup" xmlns:wpi="http://schemas.microsoft.com/office/word/2010/wordprocessingInk" xmlns:wne="http://schemas.microsoft.com/office/word/2006/wordml" xmlns:wps="http://schemas.microsoft.com/office/word/2010/wordprocessingShape" mc:Ignorable="w14 wp14">
+<w:ftr xmlns:wpc="http://schemas.microsoft.com/office/word/2010/wordprocessingCanvas" xmlns:mo="http://schemas.microsoft.com/office/mac/office/2008/main" xmlns:mc="http://schemas.openxmlformats.org/markup-compatibility/2006" xmlns:mv="urn:schemas-microsoft-com:mac:vml" xmlns:o="urn:schemas-microsoft-com:office:office" xmlns:r="http://schemas.openxmlformats.org/officeDocument/2006/relationships" xmlns:m="http://schemas.openxmlformats.org/officeDocument/2006/math" xmlns:v="urn:schemas-microsoft-com:vml" xmlns:wp14="http://schemas.microsoft.com/office/word/2010/wordprocessingDrawing" xmlns:wp="http://schemas.openxmlformats.org/drawingml/2006/wordprocessingDrawing" xmlns:w10="urn:schemas-microsoft-com:office:word" xmlns:w="http://schemas.openxmlformats.org/wordprocessingml/2006/main" xmlns:w14="http://schemas.microsoft.com/office/word/2010/wordml" xmlns:w15="http://schemas.microsoft.com/office/word/2012/wordml" xmlns:wpg="http://schemas.microsoft.com/office/word/2010/wordprocessingGroup" xmlns:wpi="http://schemas.microsoft.com/office/word/2010/wordprocessingInk" xmlns:wne="http://schemas.microsoft.com/office/word/2006/wordml" xmlns:wps="http://schemas.microsoft.com/office/word/2010/wordprocessingShape" mc:Ignorable="w14 w15 wp14">
   <w:p>
     <w:pPr>
       <w:pStyle w:val="Rodap"/>
       <w:framePr w:wrap="around" w:vAnchor="text" w:hAnchor="margin" w:xAlign="right" w:y="1"/>
       <w:rPr>
-        <w:rStyle w:val="Nmerodepgina"/>
+        <w:rStyle w:val="NmerodaPgina"/>
       </w:rPr>
     </w:pPr>
     <w:r>
       <w:rPr>
-        <w:rStyle w:val="Nmerodepgina"/>
+        <w:rStyle w:val="NmerodaPgina"/>
       </w:rPr>
       <w:fldChar w:fldCharType="begin"/>
     </w:r>
     <w:r>
       <w:rPr>
-        <w:rStyle w:val="Nmerodepgina"/>
+        <w:rStyle w:val="NmerodaPgina"/>
       </w:rPr>
       <w:instrText xml:space="preserve">PAGE  </w:instrText>
     </w:r>
     <w:r>
       <w:rPr>
-        <w:rStyle w:val="Nmerodepgina"/>
+        <w:rStyle w:val="NmerodaPgina"/>
       </w:rPr>
       <w:fldChar w:fldCharType="separate"/>
     </w:r>
     <w:r>
       <w:rPr>
-        <w:rStyle w:val="Nmerodepgina"/>
+        <w:rStyle w:val="NmerodaPgina"/>
         <w:noProof/>
       </w:rPr>
       <w:t>1</w:t>
     </w:r>
     <w:r>
       <w:rPr>
-        <w:rStyle w:val="Nmerodepgina"/>
+        <w:rStyle w:val="NmerodaPgina"/>
       </w:rPr>
       <w:fldChar w:fldCharType="end"/>
     </w:r>
@@ -6927,7 +6600,7 @@
 </file>
 
 <file path=word/footer3.xml><?xml version="1.0" encoding="utf-8"?>
-<w:ftr xmlns:wpc="http://schemas.microsoft.com/office/word/2010/wordprocessingCanvas" xmlns:mc="http://schemas.openxmlformats.org/markup-compatibility/2006" xmlns:o="urn:schemas-microsoft-com:office:office" xmlns:r="http://schemas.openxmlformats.org/officeDocument/2006/relationships" xmlns:m="http://schemas.openxmlformats.org/officeDocument/2006/math" xmlns:v="urn:schemas-microsoft-com:vml" xmlns:wp14="http://schemas.microsoft.com/office/word/2010/wordprocessingDrawing" xmlns:wp="http://schemas.openxmlformats.org/drawingml/2006/wordprocessingDrawing" xmlns:w10="urn:schemas-microsoft-com:office:word" xmlns:w="http://schemas.openxmlformats.org/wordprocessingml/2006/main" xmlns:w14="http://schemas.microsoft.com/office/word/2010/wordml" xmlns:wpg="http://schemas.microsoft.com/office/word/2010/wordprocessingGroup" xmlns:wpi="http://schemas.microsoft.com/office/word/2010/wordprocessingInk" xmlns:wne="http://schemas.microsoft.com/office/word/2006/wordml" xmlns:wps="http://schemas.microsoft.com/office/word/2010/wordprocessingShape" mc:Ignorable="w14 wp14">
+<w:ftr xmlns:wpc="http://schemas.microsoft.com/office/word/2010/wordprocessingCanvas" xmlns:mo="http://schemas.microsoft.com/office/mac/office/2008/main" xmlns:mc="http://schemas.openxmlformats.org/markup-compatibility/2006" xmlns:mv="urn:schemas-microsoft-com:mac:vml" xmlns:o="urn:schemas-microsoft-com:office:office" xmlns:r="http://schemas.openxmlformats.org/officeDocument/2006/relationships" xmlns:m="http://schemas.openxmlformats.org/officeDocument/2006/math" xmlns:v="urn:schemas-microsoft-com:vml" xmlns:wp14="http://schemas.microsoft.com/office/word/2010/wordprocessingDrawing" xmlns:wp="http://schemas.openxmlformats.org/drawingml/2006/wordprocessingDrawing" xmlns:w10="urn:schemas-microsoft-com:office:word" xmlns:w="http://schemas.openxmlformats.org/wordprocessingml/2006/main" xmlns:w14="http://schemas.microsoft.com/office/word/2010/wordml" xmlns:w15="http://schemas.microsoft.com/office/word/2012/wordml" xmlns:wpg="http://schemas.microsoft.com/office/word/2010/wordprocessingGroup" xmlns:wpi="http://schemas.microsoft.com/office/word/2010/wordprocessingInk" xmlns:wne="http://schemas.microsoft.com/office/word/2006/wordml" xmlns:wps="http://schemas.microsoft.com/office/word/2010/wordprocessingShape" mc:Ignorable="w14 w15 wp14">
   <w:p>
     <w:pPr>
       <w:pStyle w:val="Rodap"/>
@@ -6937,7 +6610,7 @@
 </file>
 
 <file path=word/footnotes.xml><?xml version="1.0" encoding="utf-8"?>
-<w:footnotes xmlns:wpc="http://schemas.microsoft.com/office/word/2010/wordprocessingCanvas" xmlns:mc="http://schemas.openxmlformats.org/markup-compatibility/2006" xmlns:o="urn:schemas-microsoft-com:office:office" xmlns:r="http://schemas.openxmlformats.org/officeDocument/2006/relationships" xmlns:m="http://schemas.openxmlformats.org/officeDocument/2006/math" xmlns:v="urn:schemas-microsoft-com:vml" xmlns:wp14="http://schemas.microsoft.com/office/word/2010/wordprocessingDrawing" xmlns:wp="http://schemas.openxmlformats.org/drawingml/2006/wordprocessingDrawing" xmlns:w10="urn:schemas-microsoft-com:office:word" xmlns:w="http://schemas.openxmlformats.org/wordprocessingml/2006/main" xmlns:w14="http://schemas.microsoft.com/office/word/2010/wordml" xmlns:wpg="http://schemas.microsoft.com/office/word/2010/wordprocessingGroup" xmlns:wpi="http://schemas.microsoft.com/office/word/2010/wordprocessingInk" xmlns:wne="http://schemas.microsoft.com/office/word/2006/wordml" xmlns:wps="http://schemas.microsoft.com/office/word/2010/wordprocessingShape" mc:Ignorable="w14 wp14">
+<w:footnotes xmlns:wpc="http://schemas.microsoft.com/office/word/2010/wordprocessingCanvas" xmlns:mo="http://schemas.microsoft.com/office/mac/office/2008/main" xmlns:mc="http://schemas.openxmlformats.org/markup-compatibility/2006" xmlns:mv="urn:schemas-microsoft-com:mac:vml" xmlns:o="urn:schemas-microsoft-com:office:office" xmlns:r="http://schemas.openxmlformats.org/officeDocument/2006/relationships" xmlns:m="http://schemas.openxmlformats.org/officeDocument/2006/math" xmlns:v="urn:schemas-microsoft-com:vml" xmlns:wp14="http://schemas.microsoft.com/office/word/2010/wordprocessingDrawing" xmlns:wp="http://schemas.openxmlformats.org/drawingml/2006/wordprocessingDrawing" xmlns:w10="urn:schemas-microsoft-com:office:word" xmlns:w="http://schemas.openxmlformats.org/wordprocessingml/2006/main" xmlns:w14="http://schemas.microsoft.com/office/word/2010/wordml" xmlns:w15="http://schemas.microsoft.com/office/word/2012/wordml" xmlns:wpg="http://schemas.microsoft.com/office/word/2010/wordprocessingGroup" xmlns:wpi="http://schemas.microsoft.com/office/word/2010/wordprocessingInk" xmlns:wne="http://schemas.microsoft.com/office/word/2006/wordml" xmlns:wps="http://schemas.microsoft.com/office/word/2010/wordprocessingShape" mc:Ignorable="w14 w15 wp14">
   <w:footnote w:type="separator" w:id="-1">
     <w:p>
       <w:r>
@@ -6956,7 +6629,7 @@
 </file>
 
 <file path=word/header1.xml><?xml version="1.0" encoding="utf-8"?>
-<w:hdr xmlns:wpc="http://schemas.microsoft.com/office/word/2010/wordprocessingCanvas" xmlns:mc="http://schemas.openxmlformats.org/markup-compatibility/2006" xmlns:o="urn:schemas-microsoft-com:office:office" xmlns:r="http://schemas.openxmlformats.org/officeDocument/2006/relationships" xmlns:m="http://schemas.openxmlformats.org/officeDocument/2006/math" xmlns:v="urn:schemas-microsoft-com:vml" xmlns:wp14="http://schemas.microsoft.com/office/word/2010/wordprocessingDrawing" xmlns:wp="http://schemas.openxmlformats.org/drawingml/2006/wordprocessingDrawing" xmlns:w10="urn:schemas-microsoft-com:office:word" xmlns:w="http://schemas.openxmlformats.org/wordprocessingml/2006/main" xmlns:w14="http://schemas.microsoft.com/office/word/2010/wordml" xmlns:wpg="http://schemas.microsoft.com/office/word/2010/wordprocessingGroup" xmlns:wpi="http://schemas.microsoft.com/office/word/2010/wordprocessingInk" xmlns:wne="http://schemas.microsoft.com/office/word/2006/wordml" xmlns:wps="http://schemas.microsoft.com/office/word/2010/wordprocessingShape" mc:Ignorable="w14 wp14">
+<w:hdr xmlns:wpc="http://schemas.microsoft.com/office/word/2010/wordprocessingCanvas" xmlns:mo="http://schemas.microsoft.com/office/mac/office/2008/main" xmlns:mc="http://schemas.openxmlformats.org/markup-compatibility/2006" xmlns:mv="urn:schemas-microsoft-com:mac:vml" xmlns:o="urn:schemas-microsoft-com:office:office" xmlns:r="http://schemas.openxmlformats.org/officeDocument/2006/relationships" xmlns:m="http://schemas.openxmlformats.org/officeDocument/2006/math" xmlns:v="urn:schemas-microsoft-com:vml" xmlns:wp14="http://schemas.microsoft.com/office/word/2010/wordprocessingDrawing" xmlns:wp="http://schemas.openxmlformats.org/drawingml/2006/wordprocessingDrawing" xmlns:w10="urn:schemas-microsoft-com:office:word" xmlns:w="http://schemas.openxmlformats.org/wordprocessingml/2006/main" xmlns:w14="http://schemas.microsoft.com/office/word/2010/wordml" xmlns:w15="http://schemas.microsoft.com/office/word/2012/wordml" xmlns:wpg="http://schemas.microsoft.com/office/word/2010/wordprocessingGroup" xmlns:wpi="http://schemas.microsoft.com/office/word/2010/wordprocessingInk" xmlns:wne="http://schemas.microsoft.com/office/word/2006/wordml" xmlns:wps="http://schemas.microsoft.com/office/word/2010/wordprocessingShape" mc:Ignorable="w14 w15 wp14">
   <w:p>
     <w:pPr>
       <w:pStyle w:val="Cabealho"/>
@@ -6966,7 +6639,7 @@
 </file>
 
 <file path=word/header2.xml><?xml version="1.0" encoding="utf-8"?>
-<w:hdr xmlns:wpc="http://schemas.microsoft.com/office/word/2010/wordprocessingCanvas" xmlns:mc="http://schemas.openxmlformats.org/markup-compatibility/2006" xmlns:o="urn:schemas-microsoft-com:office:office" xmlns:r="http://schemas.openxmlformats.org/officeDocument/2006/relationships" xmlns:m="http://schemas.openxmlformats.org/officeDocument/2006/math" xmlns:v="urn:schemas-microsoft-com:vml" xmlns:wp14="http://schemas.microsoft.com/office/word/2010/wordprocessingDrawing" xmlns:wp="http://schemas.openxmlformats.org/drawingml/2006/wordprocessingDrawing" xmlns:w10="urn:schemas-microsoft-com:office:word" xmlns:w="http://schemas.openxmlformats.org/wordprocessingml/2006/main" xmlns:w14="http://schemas.microsoft.com/office/word/2010/wordml" xmlns:wpg="http://schemas.microsoft.com/office/word/2010/wordprocessingGroup" xmlns:wpi="http://schemas.microsoft.com/office/word/2010/wordprocessingInk" xmlns:wne="http://schemas.microsoft.com/office/word/2006/wordml" xmlns:wps="http://schemas.microsoft.com/office/word/2010/wordprocessingShape" mc:Ignorable="w14 wp14">
+<w:hdr xmlns:wpc="http://schemas.microsoft.com/office/word/2010/wordprocessingCanvas" xmlns:mo="http://schemas.microsoft.com/office/mac/office/2008/main" xmlns:mc="http://schemas.openxmlformats.org/markup-compatibility/2006" xmlns:mv="urn:schemas-microsoft-com:mac:vml" xmlns:o="urn:schemas-microsoft-com:office:office" xmlns:r="http://schemas.openxmlformats.org/officeDocument/2006/relationships" xmlns:m="http://schemas.openxmlformats.org/officeDocument/2006/math" xmlns:v="urn:schemas-microsoft-com:vml" xmlns:wp14="http://schemas.microsoft.com/office/word/2010/wordprocessingDrawing" xmlns:wp="http://schemas.openxmlformats.org/drawingml/2006/wordprocessingDrawing" xmlns:w10="urn:schemas-microsoft-com:office:word" xmlns:w="http://schemas.openxmlformats.org/wordprocessingml/2006/main" xmlns:w14="http://schemas.microsoft.com/office/word/2010/wordml" xmlns:w15="http://schemas.microsoft.com/office/word/2012/wordml" xmlns:wpg="http://schemas.microsoft.com/office/word/2010/wordprocessingGroup" xmlns:wpi="http://schemas.microsoft.com/office/word/2010/wordprocessingInk" xmlns:wne="http://schemas.microsoft.com/office/word/2006/wordml" xmlns:wps="http://schemas.microsoft.com/office/word/2010/wordprocessingShape" mc:Ignorable="w14 w15 wp14">
   <w:tbl>
     <w:tblPr>
       <w:tblW w:w="10151" w:type="dxa"/>
@@ -7010,7 +6683,7 @@
               <w:noProof/>
             </w:rPr>
             <w:drawing>
-              <wp:inline distT="0" distB="0" distL="0" distR="0">
+              <wp:inline distT="0" distB="0" distL="0" distR="0" wp14:anchorId="0C825B64" wp14:editId="7FF8B296">
                 <wp:extent cx="609600" cy="609600"/>
                 <wp:effectExtent l="19050" t="0" r="0" b="0"/>
                 <wp:docPr id="1" name="Imagem 1" descr="m-logo1"/>
@@ -7204,7 +6877,7 @@
               <w:szCs w:val="8"/>
             </w:rPr>
             <w:drawing>
-              <wp:anchor distT="0" distB="0" distL="0" distR="0" simplePos="0" relativeHeight="251657728" behindDoc="1" locked="1" layoutInCell="1" allowOverlap="1">
+              <wp:anchor distT="0" distB="0" distL="0" distR="0" simplePos="0" relativeHeight="251657728" behindDoc="1" locked="1" layoutInCell="1" allowOverlap="1" wp14:anchorId="02E82B98" wp14:editId="1FDD0684">
                 <wp:simplePos x="0" y="0"/>
                 <wp:positionH relativeFrom="page">
                   <wp:posOffset>43180</wp:posOffset>
@@ -7287,7 +6960,7 @@
 </file>
 
 <file path=word/header3.xml><?xml version="1.0" encoding="utf-8"?>
-<w:hdr xmlns:wpc="http://schemas.microsoft.com/office/word/2010/wordprocessingCanvas" xmlns:mc="http://schemas.openxmlformats.org/markup-compatibility/2006" xmlns:o="urn:schemas-microsoft-com:office:office" xmlns:r="http://schemas.openxmlformats.org/officeDocument/2006/relationships" xmlns:m="http://schemas.openxmlformats.org/officeDocument/2006/math" xmlns:v="urn:schemas-microsoft-com:vml" xmlns:wp14="http://schemas.microsoft.com/office/word/2010/wordprocessingDrawing" xmlns:wp="http://schemas.openxmlformats.org/drawingml/2006/wordprocessingDrawing" xmlns:w10="urn:schemas-microsoft-com:office:word" xmlns:w="http://schemas.openxmlformats.org/wordprocessingml/2006/main" xmlns:w14="http://schemas.microsoft.com/office/word/2010/wordml" xmlns:wpg="http://schemas.microsoft.com/office/word/2010/wordprocessingGroup" xmlns:wpi="http://schemas.microsoft.com/office/word/2010/wordprocessingInk" xmlns:wne="http://schemas.microsoft.com/office/word/2006/wordml" xmlns:wps="http://schemas.microsoft.com/office/word/2010/wordprocessingShape" mc:Ignorable="w14 wp14">
+<w:hdr xmlns:wpc="http://schemas.microsoft.com/office/word/2010/wordprocessingCanvas" xmlns:mo="http://schemas.microsoft.com/office/mac/office/2008/main" xmlns:mc="http://schemas.openxmlformats.org/markup-compatibility/2006" xmlns:mv="urn:schemas-microsoft-com:mac:vml" xmlns:o="urn:schemas-microsoft-com:office:office" xmlns:r="http://schemas.openxmlformats.org/officeDocument/2006/relationships" xmlns:m="http://schemas.openxmlformats.org/officeDocument/2006/math" xmlns:v="urn:schemas-microsoft-com:vml" xmlns:wp14="http://schemas.microsoft.com/office/word/2010/wordprocessingDrawing" xmlns:wp="http://schemas.openxmlformats.org/drawingml/2006/wordprocessingDrawing" xmlns:w10="urn:schemas-microsoft-com:office:word" xmlns:w="http://schemas.openxmlformats.org/wordprocessingml/2006/main" xmlns:w14="http://schemas.microsoft.com/office/word/2010/wordml" xmlns:w15="http://schemas.microsoft.com/office/word/2012/wordml" xmlns:wpg="http://schemas.microsoft.com/office/word/2010/wordprocessingGroup" xmlns:wpi="http://schemas.microsoft.com/office/word/2010/wordprocessingInk" xmlns:wne="http://schemas.microsoft.com/office/word/2006/wordml" xmlns:wps="http://schemas.microsoft.com/office/word/2010/wordprocessingShape" mc:Ignorable="w14 w15 wp14">
   <w:p>
     <w:pPr>
       <w:pStyle w:val="Cabealho"/>
@@ -7297,7 +6970,7 @@
 </file>
 
 <file path=word/numbering.xml><?xml version="1.0" encoding="utf-8"?>
-<w:numbering xmlns:wpc="http://schemas.microsoft.com/office/word/2010/wordprocessingCanvas" xmlns:mc="http://schemas.openxmlformats.org/markup-compatibility/2006" xmlns:o="urn:schemas-microsoft-com:office:office" xmlns:r="http://schemas.openxmlformats.org/officeDocument/2006/relationships" xmlns:m="http://schemas.openxmlformats.org/officeDocument/2006/math" xmlns:v="urn:schemas-microsoft-com:vml" xmlns:wp14="http://schemas.microsoft.com/office/word/2010/wordprocessingDrawing" xmlns:wp="http://schemas.openxmlformats.org/drawingml/2006/wordprocessingDrawing" xmlns:w10="urn:schemas-microsoft-com:office:word" xmlns:w="http://schemas.openxmlformats.org/wordprocessingml/2006/main" xmlns:w14="http://schemas.microsoft.com/office/word/2010/wordml" xmlns:wpg="http://schemas.microsoft.com/office/word/2010/wordprocessingGroup" xmlns:wpi="http://schemas.microsoft.com/office/word/2010/wordprocessingInk" xmlns:wne="http://schemas.microsoft.com/office/word/2006/wordml" xmlns:wps="http://schemas.microsoft.com/office/word/2010/wordprocessingShape" mc:Ignorable="w14 wp14">
+<w:numbering xmlns:wpc="http://schemas.microsoft.com/office/word/2010/wordprocessingCanvas" xmlns:mo="http://schemas.microsoft.com/office/mac/office/2008/main" xmlns:mc="http://schemas.openxmlformats.org/markup-compatibility/2006" xmlns:mv="urn:schemas-microsoft-com:mac:vml" xmlns:o="urn:schemas-microsoft-com:office:office" xmlns:r="http://schemas.openxmlformats.org/officeDocument/2006/relationships" xmlns:m="http://schemas.openxmlformats.org/officeDocument/2006/math" xmlns:v="urn:schemas-microsoft-com:vml" xmlns:wp14="http://schemas.microsoft.com/office/word/2010/wordprocessingDrawing" xmlns:wp="http://schemas.openxmlformats.org/drawingml/2006/wordprocessingDrawing" xmlns:w10="urn:schemas-microsoft-com:office:word" xmlns:w="http://schemas.openxmlformats.org/wordprocessingml/2006/main" xmlns:w14="http://schemas.microsoft.com/office/word/2010/wordml" xmlns:w15="http://schemas.microsoft.com/office/word/2012/wordml" xmlns:wpg="http://schemas.microsoft.com/office/word/2010/wordprocessingGroup" xmlns:wpi="http://schemas.microsoft.com/office/word/2010/wordprocessingInk" xmlns:wne="http://schemas.microsoft.com/office/word/2006/wordml" xmlns:wps="http://schemas.microsoft.com/office/word/2010/wordprocessingShape" mc:Ignorable="w14 w15 wp14">
   <w:abstractNum w:abstractNumId="0">
     <w:nsid w:val="01FB2C0A"/>
     <w:multiLevelType w:val="hybridMultilevel"/>
@@ -11057,7 +10730,7 @@
 </file>
 
 <file path=word/styles.xml><?xml version="1.0" encoding="utf-8"?>
-<w:styles xmlns:mc="http://schemas.openxmlformats.org/markup-compatibility/2006" xmlns:r="http://schemas.openxmlformats.org/officeDocument/2006/relationships" xmlns:w="http://schemas.openxmlformats.org/wordprocessingml/2006/main" xmlns:w14="http://schemas.microsoft.com/office/word/2010/wordml" mc:Ignorable="w14">
+<w:styles xmlns:mc="http://schemas.openxmlformats.org/markup-compatibility/2006" xmlns:r="http://schemas.openxmlformats.org/officeDocument/2006/relationships" xmlns:w="http://schemas.openxmlformats.org/wordprocessingml/2006/main" xmlns:w14="http://schemas.microsoft.com/office/word/2010/wordml" xmlns:w15="http://schemas.microsoft.com/office/word/2012/wordml" mc:Ignorable="w14 w15">
   <w:docDefaults>
     <w:rPrDefault>
       <w:rPr>
@@ -11067,143 +10740,378 @@
     </w:rPrDefault>
     <w:pPrDefault/>
   </w:docDefaults>
-  <w:latentStyles w:defLockedState="0" w:defUIPriority="0" w:defSemiHidden="1" w:defUnhideWhenUsed="1" w:defQFormat="0" w:count="267">
-    <w:lsdException w:name="Normal" w:semiHidden="0" w:unhideWhenUsed="0" w:qFormat="1"/>
-    <w:lsdException w:name="heading 1" w:semiHidden="0" w:unhideWhenUsed="0" w:qFormat="1"/>
-    <w:lsdException w:name="heading 2" w:semiHidden="0" w:unhideWhenUsed="0" w:qFormat="1"/>
-    <w:lsdException w:name="heading 3" w:qFormat="1"/>
-    <w:lsdException w:name="heading 4" w:qFormat="1"/>
-    <w:lsdException w:name="heading 5" w:qFormat="1"/>
-    <w:lsdException w:name="heading 6" w:qFormat="1"/>
-    <w:lsdException w:name="heading 7" w:qFormat="1"/>
-    <w:lsdException w:name="heading 8" w:qFormat="1"/>
-    <w:lsdException w:name="heading 9" w:qFormat="1"/>
-    <w:lsdException w:name="caption" w:qFormat="1"/>
-    <w:lsdException w:name="macro" w:semiHidden="0" w:unhideWhenUsed="0"/>
-    <w:lsdException w:name="List Bullet" w:semiHidden="0" w:unhideWhenUsed="0"/>
-    <w:lsdException w:name="List Number" w:semiHidden="0" w:unhideWhenUsed="0"/>
-    <w:lsdException w:name="Title" w:semiHidden="0" w:unhideWhenUsed="0" w:qFormat="1"/>
-    <w:lsdException w:name="List Continue 3" w:semiHidden="0" w:unhideWhenUsed="0"/>
-    <w:lsdException w:name="List Continue 4" w:semiHidden="0" w:unhideWhenUsed="0"/>
-    <w:lsdException w:name="List Continue 5" w:semiHidden="0" w:unhideWhenUsed="0"/>
-    <w:lsdException w:name="Message Header" w:semiHidden="0" w:unhideWhenUsed="0"/>
-    <w:lsdException w:name="Subtitle" w:semiHidden="0" w:unhideWhenUsed="0" w:qFormat="1"/>
-    <w:lsdException w:name="Strong" w:semiHidden="0" w:unhideWhenUsed="0" w:qFormat="1"/>
-    <w:lsdException w:name="Emphasis" w:semiHidden="0" w:unhideWhenUsed="0" w:qFormat="1"/>
-    <w:lsdException w:name="HTML Preformatted" w:uiPriority="99"/>
-    <w:lsdException w:name="Balloon Text" w:semiHidden="0" w:unhideWhenUsed="0"/>
-    <w:lsdException w:name="Table Grid" w:semiHidden="0" w:unhideWhenUsed="0"/>
-    <w:lsdException w:name="Placeholder Text" w:uiPriority="99" w:unhideWhenUsed="0"/>
-    <w:lsdException w:name="No Spacing" w:semiHidden="0" w:uiPriority="1" w:unhideWhenUsed="0" w:qFormat="1"/>
-    <w:lsdException w:name="Light Shading" w:semiHidden="0" w:uiPriority="60" w:unhideWhenUsed="0"/>
-    <w:lsdException w:name="Light List" w:semiHidden="0" w:uiPriority="61" w:unhideWhenUsed="0"/>
-    <w:lsdException w:name="Light Grid" w:semiHidden="0" w:uiPriority="62" w:unhideWhenUsed="0"/>
-    <w:lsdException w:name="Medium Shading 1" w:semiHidden="0" w:uiPriority="63" w:unhideWhenUsed="0"/>
-    <w:lsdException w:name="Medium Shading 2" w:semiHidden="0" w:uiPriority="64" w:unhideWhenUsed="0"/>
-    <w:lsdException w:name="Medium List 1" w:semiHidden="0" w:uiPriority="65" w:unhideWhenUsed="0"/>
-    <w:lsdException w:name="Medium List 2" w:semiHidden="0" w:uiPriority="66" w:unhideWhenUsed="0"/>
-    <w:lsdException w:name="Medium Grid 1" w:semiHidden="0" w:uiPriority="67" w:unhideWhenUsed="0"/>
-    <w:lsdException w:name="Medium Grid 2" w:semiHidden="0" w:uiPriority="68" w:unhideWhenUsed="0"/>
-    <w:lsdException w:name="Medium Grid 3" w:semiHidden="0" w:uiPriority="69" w:unhideWhenUsed="0"/>
-    <w:lsdException w:name="Dark List" w:semiHidden="0" w:uiPriority="70" w:unhideWhenUsed="0"/>
-    <w:lsdException w:name="Colorful Shading" w:semiHidden="0" w:uiPriority="71" w:unhideWhenUsed="0"/>
-    <w:lsdException w:name="Colorful List" w:semiHidden="0" w:uiPriority="72" w:unhideWhenUsed="0"/>
-    <w:lsdException w:name="Colorful Grid" w:semiHidden="0" w:uiPriority="73" w:unhideWhenUsed="0"/>
-    <w:lsdException w:name="Light Shading Accent 1" w:semiHidden="0" w:uiPriority="60" w:unhideWhenUsed="0"/>
-    <w:lsdException w:name="Light List Accent 1" w:semiHidden="0" w:uiPriority="61" w:unhideWhenUsed="0"/>
-    <w:lsdException w:name="Light Grid Accent 1" w:semiHidden="0" w:uiPriority="62" w:unhideWhenUsed="0"/>
-    <w:lsdException w:name="Medium Shading 1 Accent 1" w:semiHidden="0" w:uiPriority="63" w:unhideWhenUsed="0"/>
-    <w:lsdException w:name="Medium Shading 2 Accent 1" w:semiHidden="0" w:uiPriority="64" w:unhideWhenUsed="0"/>
-    <w:lsdException w:name="Medium List 1 Accent 1" w:semiHidden="0" w:uiPriority="65" w:unhideWhenUsed="0"/>
-    <w:lsdException w:name="Revision" w:uiPriority="99" w:unhideWhenUsed="0"/>
-    <w:lsdException w:name="List Paragraph" w:semiHidden="0" w:uiPriority="34" w:unhideWhenUsed="0" w:qFormat="1"/>
-    <w:lsdException w:name="Quote" w:semiHidden="0" w:uiPriority="29" w:unhideWhenUsed="0" w:qFormat="1"/>
-    <w:lsdException w:name="Intense Quote" w:semiHidden="0" w:uiPriority="30" w:unhideWhenUsed="0" w:qFormat="1"/>
-    <w:lsdException w:name="Medium List 2 Accent 1" w:semiHidden="0" w:uiPriority="66" w:unhideWhenUsed="0"/>
-    <w:lsdException w:name="Medium Grid 1 Accent 1" w:semiHidden="0" w:uiPriority="67" w:unhideWhenUsed="0"/>
-    <w:lsdException w:name="Medium Grid 2 Accent 1" w:semiHidden="0" w:uiPriority="68" w:unhideWhenUsed="0"/>
-    <w:lsdException w:name="Medium Grid 3 Accent 1" w:semiHidden="0" w:uiPriority="69" w:unhideWhenUsed="0"/>
-    <w:lsdException w:name="Dark List Accent 1" w:semiHidden="0" w:uiPriority="70" w:unhideWhenUsed="0"/>
-    <w:lsdException w:name="Colorful Shading Accent 1" w:semiHidden="0" w:uiPriority="71" w:unhideWhenUsed="0"/>
-    <w:lsdException w:name="Colorful List Accent 1" w:semiHidden="0" w:uiPriority="72" w:unhideWhenUsed="0"/>
-    <w:lsdException w:name="Colorful Grid Accent 1" w:semiHidden="0" w:uiPriority="73" w:unhideWhenUsed="0"/>
-    <w:lsdException w:name="Light Shading Accent 2" w:semiHidden="0" w:uiPriority="60" w:unhideWhenUsed="0"/>
-    <w:lsdException w:name="Light List Accent 2" w:semiHidden="0" w:uiPriority="61" w:unhideWhenUsed="0"/>
-    <w:lsdException w:name="Light Grid Accent 2" w:semiHidden="0" w:uiPriority="62" w:unhideWhenUsed="0"/>
-    <w:lsdException w:name="Medium Shading 1 Accent 2" w:semiHidden="0" w:uiPriority="63" w:unhideWhenUsed="0"/>
-    <w:lsdException w:name="Medium Shading 2 Accent 2" w:semiHidden="0" w:uiPriority="64" w:unhideWhenUsed="0"/>
-    <w:lsdException w:name="Medium List 1 Accent 2" w:semiHidden="0" w:uiPriority="65" w:unhideWhenUsed="0"/>
-    <w:lsdException w:name="Medium List 2 Accent 2" w:semiHidden="0" w:uiPriority="66" w:unhideWhenUsed="0"/>
-    <w:lsdException w:name="Medium Grid 1 Accent 2" w:semiHidden="0" w:uiPriority="67" w:unhideWhenUsed="0"/>
-    <w:lsdException w:name="Medium Grid 2 Accent 2" w:semiHidden="0" w:uiPriority="68" w:unhideWhenUsed="0"/>
-    <w:lsdException w:name="Medium Grid 3 Accent 2" w:semiHidden="0" w:uiPriority="69" w:unhideWhenUsed="0"/>
-    <w:lsdException w:name="Dark List Accent 2" w:semiHidden="0" w:uiPriority="70" w:unhideWhenUsed="0"/>
-    <w:lsdException w:name="Colorful Shading Accent 2" w:semiHidden="0" w:uiPriority="71" w:unhideWhenUsed="0"/>
-    <w:lsdException w:name="Colorful List Accent 2" w:semiHidden="0" w:uiPriority="72" w:unhideWhenUsed="0"/>
-    <w:lsdException w:name="Colorful Grid Accent 2" w:semiHidden="0" w:uiPriority="73" w:unhideWhenUsed="0"/>
-    <w:lsdException w:name="Light Shading Accent 3" w:semiHidden="0" w:uiPriority="60" w:unhideWhenUsed="0"/>
-    <w:lsdException w:name="Light List Accent 3" w:semiHidden="0" w:uiPriority="61" w:unhideWhenUsed="0"/>
-    <w:lsdException w:name="Light Grid Accent 3" w:semiHidden="0" w:uiPriority="62" w:unhideWhenUsed="0"/>
-    <w:lsdException w:name="Medium Shading 1 Accent 3" w:semiHidden="0" w:uiPriority="63" w:unhideWhenUsed="0"/>
-    <w:lsdException w:name="Medium Shading 2 Accent 3" w:semiHidden="0" w:uiPriority="64" w:unhideWhenUsed="0"/>
-    <w:lsdException w:name="Medium List 1 Accent 3" w:semiHidden="0" w:uiPriority="65" w:unhideWhenUsed="0"/>
-    <w:lsdException w:name="Medium List 2 Accent 3" w:semiHidden="0" w:uiPriority="66" w:unhideWhenUsed="0"/>
-    <w:lsdException w:name="Medium Grid 1 Accent 3" w:semiHidden="0" w:uiPriority="67" w:unhideWhenUsed="0"/>
-    <w:lsdException w:name="Medium Grid 2 Accent 3" w:semiHidden="0" w:uiPriority="68" w:unhideWhenUsed="0"/>
-    <w:lsdException w:name="Medium Grid 3 Accent 3" w:semiHidden="0" w:uiPriority="69" w:unhideWhenUsed="0"/>
-    <w:lsdException w:name="Dark List Accent 3" w:semiHidden="0" w:uiPriority="70" w:unhideWhenUsed="0"/>
-    <w:lsdException w:name="Colorful Shading Accent 3" w:semiHidden="0" w:uiPriority="71" w:unhideWhenUsed="0"/>
-    <w:lsdException w:name="Colorful List Accent 3" w:semiHidden="0" w:uiPriority="72" w:unhideWhenUsed="0"/>
-    <w:lsdException w:name="Colorful Grid Accent 3" w:semiHidden="0" w:uiPriority="73" w:unhideWhenUsed="0"/>
-    <w:lsdException w:name="Light Shading Accent 4" w:semiHidden="0" w:uiPriority="60" w:unhideWhenUsed="0"/>
-    <w:lsdException w:name="Light List Accent 4" w:semiHidden="0" w:uiPriority="61" w:unhideWhenUsed="0"/>
-    <w:lsdException w:name="Light Grid Accent 4" w:semiHidden="0" w:uiPriority="62" w:unhideWhenUsed="0"/>
-    <w:lsdException w:name="Medium Shading 1 Accent 4" w:semiHidden="0" w:uiPriority="63" w:unhideWhenUsed="0"/>
-    <w:lsdException w:name="Medium Shading 2 Accent 4" w:semiHidden="0" w:uiPriority="64" w:unhideWhenUsed="0"/>
-    <w:lsdException w:name="Medium List 1 Accent 4" w:semiHidden="0" w:uiPriority="65" w:unhideWhenUsed="0"/>
-    <w:lsdException w:name="Medium List 2 Accent 4" w:semiHidden="0" w:uiPriority="66" w:unhideWhenUsed="0"/>
-    <w:lsdException w:name="Medium Grid 1 Accent 4" w:semiHidden="0" w:uiPriority="67" w:unhideWhenUsed="0"/>
-    <w:lsdException w:name="Medium Grid 2 Accent 4" w:semiHidden="0" w:uiPriority="68" w:unhideWhenUsed="0"/>
-    <w:lsdException w:name="Medium Grid 3 Accent 4" w:semiHidden="0" w:uiPriority="69" w:unhideWhenUsed="0"/>
-    <w:lsdException w:name="Dark List Accent 4" w:semiHidden="0" w:uiPriority="70" w:unhideWhenUsed="0"/>
-    <w:lsdException w:name="Colorful Shading Accent 4" w:semiHidden="0" w:uiPriority="71" w:unhideWhenUsed="0"/>
-    <w:lsdException w:name="Colorful List Accent 4" w:semiHidden="0" w:uiPriority="72" w:unhideWhenUsed="0"/>
-    <w:lsdException w:name="Colorful Grid Accent 4" w:semiHidden="0" w:uiPriority="73" w:unhideWhenUsed="0"/>
-    <w:lsdException w:name="Light Shading Accent 5" w:semiHidden="0" w:uiPriority="60" w:unhideWhenUsed="0"/>
-    <w:lsdException w:name="Light List Accent 5" w:semiHidden="0" w:uiPriority="61" w:unhideWhenUsed="0"/>
-    <w:lsdException w:name="Light Grid Accent 5" w:semiHidden="0" w:uiPriority="62" w:unhideWhenUsed="0"/>
-    <w:lsdException w:name="Medium Shading 1 Accent 5" w:semiHidden="0" w:uiPriority="63" w:unhideWhenUsed="0"/>
-    <w:lsdException w:name="Medium Shading 2 Accent 5" w:semiHidden="0" w:uiPriority="64" w:unhideWhenUsed="0"/>
-    <w:lsdException w:name="Medium List 1 Accent 5" w:semiHidden="0" w:uiPriority="65" w:unhideWhenUsed="0"/>
-    <w:lsdException w:name="Medium List 2 Accent 5" w:semiHidden="0" w:uiPriority="66" w:unhideWhenUsed="0"/>
-    <w:lsdException w:name="Medium Grid 1 Accent 5" w:semiHidden="0" w:uiPriority="67" w:unhideWhenUsed="0"/>
-    <w:lsdException w:name="Medium Grid 2 Accent 5" w:semiHidden="0" w:uiPriority="68" w:unhideWhenUsed="0"/>
-    <w:lsdException w:name="Medium Grid 3 Accent 5" w:semiHidden="0" w:uiPriority="69" w:unhideWhenUsed="0"/>
-    <w:lsdException w:name="Dark List Accent 5" w:semiHidden="0" w:uiPriority="70" w:unhideWhenUsed="0"/>
-    <w:lsdException w:name="Colorful Shading Accent 5" w:semiHidden="0" w:uiPriority="71" w:unhideWhenUsed="0"/>
-    <w:lsdException w:name="Colorful List Accent 5" w:semiHidden="0" w:uiPriority="72" w:unhideWhenUsed="0"/>
-    <w:lsdException w:name="Colorful Grid Accent 5" w:semiHidden="0" w:uiPriority="73" w:unhideWhenUsed="0"/>
-    <w:lsdException w:name="Light Shading Accent 6" w:semiHidden="0" w:uiPriority="60" w:unhideWhenUsed="0"/>
-    <w:lsdException w:name="Light List Accent 6" w:semiHidden="0" w:uiPriority="61" w:unhideWhenUsed="0"/>
-    <w:lsdException w:name="Light Grid Accent 6" w:semiHidden="0" w:uiPriority="62" w:unhideWhenUsed="0"/>
-    <w:lsdException w:name="Medium Shading 1 Accent 6" w:semiHidden="0" w:uiPriority="63" w:unhideWhenUsed="0"/>
-    <w:lsdException w:name="Medium Shading 2 Accent 6" w:semiHidden="0" w:uiPriority="64" w:unhideWhenUsed="0"/>
-    <w:lsdException w:name="Medium List 1 Accent 6" w:semiHidden="0" w:uiPriority="65" w:unhideWhenUsed="0"/>
-    <w:lsdException w:name="Medium List 2 Accent 6" w:semiHidden="0" w:uiPriority="66" w:unhideWhenUsed="0"/>
-    <w:lsdException w:name="Medium Grid 1 Accent 6" w:semiHidden="0" w:uiPriority="67" w:unhideWhenUsed="0"/>
-    <w:lsdException w:name="Medium Grid 2 Accent 6" w:semiHidden="0" w:uiPriority="68" w:unhideWhenUsed="0"/>
-    <w:lsdException w:name="Medium Grid 3 Accent 6" w:semiHidden="0" w:uiPriority="69" w:unhideWhenUsed="0"/>
-    <w:lsdException w:name="Dark List Accent 6" w:semiHidden="0" w:uiPriority="70" w:unhideWhenUsed="0"/>
-    <w:lsdException w:name="Colorful Shading Accent 6" w:semiHidden="0" w:uiPriority="71" w:unhideWhenUsed="0"/>
-    <w:lsdException w:name="Colorful List Accent 6" w:semiHidden="0" w:uiPriority="72" w:unhideWhenUsed="0"/>
-    <w:lsdException w:name="Colorful Grid Accent 6" w:semiHidden="0" w:uiPriority="73" w:unhideWhenUsed="0"/>
-    <w:lsdException w:name="Subtle Emphasis" w:semiHidden="0" w:uiPriority="19" w:unhideWhenUsed="0" w:qFormat="1"/>
-    <w:lsdException w:name="Intense Emphasis" w:semiHidden="0" w:uiPriority="21" w:unhideWhenUsed="0" w:qFormat="1"/>
-    <w:lsdException w:name="Subtle Reference" w:semiHidden="0" w:uiPriority="31" w:unhideWhenUsed="0" w:qFormat="1"/>
-    <w:lsdException w:name="Intense Reference" w:semiHidden="0" w:uiPriority="32" w:unhideWhenUsed="0" w:qFormat="1"/>
-    <w:lsdException w:name="Book Title" w:semiHidden="0" w:uiPriority="33" w:unhideWhenUsed="0" w:qFormat="1"/>
-    <w:lsdException w:name="Bibliography" w:uiPriority="37"/>
-    <w:lsdException w:name="TOC Heading" w:uiPriority="39" w:qFormat="1"/>
+  <w:latentStyles w:defLockedState="0" w:defUIPriority="0" w:defSemiHidden="0" w:defUnhideWhenUsed="0" w:defQFormat="0" w:count="380">
+    <w:lsdException w:name="Normal" w:qFormat="1"/>
+    <w:lsdException w:name="heading 1" w:qFormat="1"/>
+    <w:lsdException w:name="heading 2" w:qFormat="1"/>
+    <w:lsdException w:name="heading 3" w:semiHidden="1" w:unhideWhenUsed="1" w:qFormat="1"/>
+    <w:lsdException w:name="heading 4" w:semiHidden="1" w:unhideWhenUsed="1" w:qFormat="1"/>
+    <w:lsdException w:name="heading 5" w:semiHidden="1" w:unhideWhenUsed="1" w:qFormat="1"/>
+    <w:lsdException w:name="heading 6" w:semiHidden="1" w:unhideWhenUsed="1" w:qFormat="1"/>
+    <w:lsdException w:name="heading 7" w:semiHidden="1" w:unhideWhenUsed="1" w:qFormat="1"/>
+    <w:lsdException w:name="heading 8" w:semiHidden="1" w:unhideWhenUsed="1" w:qFormat="1"/>
+    <w:lsdException w:name="heading 9" w:semiHidden="1" w:unhideWhenUsed="1" w:qFormat="1"/>
+    <w:lsdException w:name="index 1" w:semiHidden="1" w:unhideWhenUsed="1"/>
+    <w:lsdException w:name="index 2" w:semiHidden="1" w:unhideWhenUsed="1"/>
+    <w:lsdException w:name="index 3" w:semiHidden="1" w:unhideWhenUsed="1"/>
+    <w:lsdException w:name="index 4" w:semiHidden="1" w:unhideWhenUsed="1"/>
+    <w:lsdException w:name="index 5" w:semiHidden="1" w:unhideWhenUsed="1"/>
+    <w:lsdException w:name="index 6" w:semiHidden="1" w:unhideWhenUsed="1"/>
+    <w:lsdException w:name="index 7" w:semiHidden="1" w:unhideWhenUsed="1"/>
+    <w:lsdException w:name="index 8" w:semiHidden="1" w:unhideWhenUsed="1"/>
+    <w:lsdException w:name="index 9" w:semiHidden="1" w:unhideWhenUsed="1"/>
+    <w:lsdException w:name="toc 1" w:semiHidden="1" w:unhideWhenUsed="1"/>
+    <w:lsdException w:name="toc 2" w:semiHidden="1" w:unhideWhenUsed="1"/>
+    <w:lsdException w:name="toc 3" w:semiHidden="1" w:unhideWhenUsed="1"/>
+    <w:lsdException w:name="toc 4" w:semiHidden="1" w:unhideWhenUsed="1"/>
+    <w:lsdException w:name="toc 5" w:semiHidden="1" w:unhideWhenUsed="1"/>
+    <w:lsdException w:name="toc 6" w:semiHidden="1" w:unhideWhenUsed="1"/>
+    <w:lsdException w:name="toc 7" w:semiHidden="1" w:unhideWhenUsed="1"/>
+    <w:lsdException w:name="toc 8" w:semiHidden="1" w:unhideWhenUsed="1"/>
+    <w:lsdException w:name="toc 9" w:semiHidden="1" w:unhideWhenUsed="1"/>
+    <w:lsdException w:name="Normal Indent" w:semiHidden="1" w:unhideWhenUsed="1"/>
+    <w:lsdException w:name="footnote text" w:semiHidden="1" w:unhideWhenUsed="1"/>
+    <w:lsdException w:name="annotation text" w:semiHidden="1" w:unhideWhenUsed="1"/>
+    <w:lsdException w:name="header" w:semiHidden="1" w:unhideWhenUsed="1"/>
+    <w:lsdException w:name="footer" w:semiHidden="1" w:unhideWhenUsed="1"/>
+    <w:lsdException w:name="index heading" w:semiHidden="1" w:unhideWhenUsed="1"/>
+    <w:lsdException w:name="caption" w:semiHidden="1" w:unhideWhenUsed="1" w:qFormat="1"/>
+    <w:lsdException w:name="table of figures" w:semiHidden="1" w:unhideWhenUsed="1"/>
+    <w:lsdException w:name="envelope address" w:semiHidden="1" w:unhideWhenUsed="1"/>
+    <w:lsdException w:name="envelope return" w:semiHidden="1" w:unhideWhenUsed="1"/>
+    <w:lsdException w:name="footnote reference" w:semiHidden="1" w:unhideWhenUsed="1"/>
+    <w:lsdException w:name="annotation reference" w:semiHidden="1" w:unhideWhenUsed="1"/>
+    <w:lsdException w:name="line number" w:semiHidden="1" w:unhideWhenUsed="1"/>
+    <w:lsdException w:name="page number" w:semiHidden="1" w:unhideWhenUsed="1"/>
+    <w:lsdException w:name="endnote reference" w:semiHidden="1" w:unhideWhenUsed="1"/>
+    <w:lsdException w:name="endnote text" w:semiHidden="1" w:unhideWhenUsed="1"/>
+    <w:lsdException w:name="table of authorities" w:semiHidden="1" w:unhideWhenUsed="1"/>
+    <w:lsdException w:name="toa heading" w:semiHidden="1" w:unhideWhenUsed="1"/>
+    <w:lsdException w:name="List" w:semiHidden="1" w:unhideWhenUsed="1"/>
+    <w:lsdException w:name="List 2" w:semiHidden="1" w:unhideWhenUsed="1"/>
+    <w:lsdException w:name="List 3" w:semiHidden="1" w:unhideWhenUsed="1"/>
+    <w:lsdException w:name="List 4" w:semiHidden="1" w:unhideWhenUsed="1"/>
+    <w:lsdException w:name="List 5" w:semiHidden="1" w:unhideWhenUsed="1"/>
+    <w:lsdException w:name="List Bullet 2" w:semiHidden="1" w:unhideWhenUsed="1"/>
+    <w:lsdException w:name="List Bullet 3" w:semiHidden="1" w:unhideWhenUsed="1"/>
+    <w:lsdException w:name="List Bullet 4" w:semiHidden="1" w:unhideWhenUsed="1"/>
+    <w:lsdException w:name="List Bullet 5" w:semiHidden="1" w:unhideWhenUsed="1"/>
+    <w:lsdException w:name="List Number 2" w:semiHidden="1" w:unhideWhenUsed="1"/>
+    <w:lsdException w:name="List Number 3" w:semiHidden="1" w:unhideWhenUsed="1"/>
+    <w:lsdException w:name="List Number 4" w:semiHidden="1" w:unhideWhenUsed="1"/>
+    <w:lsdException w:name="List Number 5" w:semiHidden="1" w:unhideWhenUsed="1"/>
+    <w:lsdException w:name="Title" w:qFormat="1"/>
+    <w:lsdException w:name="Closing" w:semiHidden="1" w:unhideWhenUsed="1"/>
+    <w:lsdException w:name="Signature" w:semiHidden="1" w:unhideWhenUsed="1"/>
+    <w:lsdException w:name="Default Paragraph Font" w:semiHidden="1" w:unhideWhenUsed="1"/>
+    <w:lsdException w:name="Body Text" w:semiHidden="1" w:unhideWhenUsed="1"/>
+    <w:lsdException w:name="Body Text Indent" w:semiHidden="1" w:unhideWhenUsed="1"/>
+    <w:lsdException w:name="List Continue" w:semiHidden="1" w:unhideWhenUsed="1"/>
+    <w:lsdException w:name="List Continue 2" w:semiHidden="1" w:unhideWhenUsed="1"/>
+    <w:lsdException w:name="Subtitle" w:qFormat="1"/>
+    <w:lsdException w:name="Salutation" w:semiHidden="1" w:unhideWhenUsed="1"/>
+    <w:lsdException w:name="Date" w:semiHidden="1" w:unhideWhenUsed="1"/>
+    <w:lsdException w:name="Body Text First Indent" w:semiHidden="1" w:unhideWhenUsed="1"/>
+    <w:lsdException w:name="Body Text First Indent 2" w:semiHidden="1" w:unhideWhenUsed="1"/>
+    <w:lsdException w:name="Note Heading" w:semiHidden="1" w:unhideWhenUsed="1"/>
+    <w:lsdException w:name="Body Text 2" w:semiHidden="1" w:unhideWhenUsed="1"/>
+    <w:lsdException w:name="Body Text 3" w:semiHidden="1" w:unhideWhenUsed="1"/>
+    <w:lsdException w:name="Body Text Indent 2" w:semiHidden="1" w:unhideWhenUsed="1"/>
+    <w:lsdException w:name="Body Text Indent 3" w:semiHidden="1" w:unhideWhenUsed="1"/>
+    <w:lsdException w:name="Block Text" w:semiHidden="1" w:unhideWhenUsed="1"/>
+    <w:lsdException w:name="Hyperlink" w:semiHidden="1" w:unhideWhenUsed="1"/>
+    <w:lsdException w:name="FollowedHyperlink" w:semiHidden="1" w:unhideWhenUsed="1"/>
+    <w:lsdException w:name="Strong" w:qFormat="1"/>
+    <w:lsdException w:name="Emphasis" w:qFormat="1"/>
+    <w:lsdException w:name="Document Map" w:semiHidden="1" w:unhideWhenUsed="1"/>
+    <w:lsdException w:name="Plain Text" w:semiHidden="1" w:unhideWhenUsed="1"/>
+    <w:lsdException w:name="E-mail Signature" w:semiHidden="1" w:unhideWhenUsed="1"/>
+    <w:lsdException w:name="HTML Top of Form" w:semiHidden="1" w:unhideWhenUsed="1"/>
+    <w:lsdException w:name="HTML Bottom of Form" w:semiHidden="1" w:unhideWhenUsed="1"/>
+    <w:lsdException w:name="Normal (Web)" w:semiHidden="1" w:unhideWhenUsed="1"/>
+    <w:lsdException w:name="HTML Acronym" w:semiHidden="1" w:unhideWhenUsed="1"/>
+    <w:lsdException w:name="HTML Address" w:semiHidden="1" w:unhideWhenUsed="1"/>
+    <w:lsdException w:name="HTML Cite" w:semiHidden="1" w:unhideWhenUsed="1"/>
+    <w:lsdException w:name="HTML Code" w:semiHidden="1" w:unhideWhenUsed="1"/>
+    <w:lsdException w:name="HTML Definition" w:semiHidden="1" w:unhideWhenUsed="1"/>
+    <w:lsdException w:name="HTML Keyboard" w:semiHidden="1" w:unhideWhenUsed="1"/>
+    <w:lsdException w:name="HTML Preformatted" w:semiHidden="1" w:uiPriority="99" w:unhideWhenUsed="1"/>
+    <w:lsdException w:name="HTML Sample" w:semiHidden="1" w:unhideWhenUsed="1"/>
+    <w:lsdException w:name="HTML Typewriter" w:semiHidden="1" w:unhideWhenUsed="1"/>
+    <w:lsdException w:name="HTML Variable" w:semiHidden="1" w:unhideWhenUsed="1"/>
+    <w:lsdException w:name="Normal Table" w:semiHidden="1" w:unhideWhenUsed="1"/>
+    <w:lsdException w:name="annotation subject" w:semiHidden="1" w:unhideWhenUsed="1"/>
+    <w:lsdException w:name="No List" w:semiHidden="1" w:unhideWhenUsed="1"/>
+    <w:lsdException w:name="Outline List 1" w:semiHidden="1" w:unhideWhenUsed="1"/>
+    <w:lsdException w:name="Outline List 2" w:semiHidden="1" w:unhideWhenUsed="1"/>
+    <w:lsdException w:name="Outline List 3" w:semiHidden="1" w:unhideWhenUsed="1"/>
+    <w:lsdException w:name="Table Simple 1" w:semiHidden="1" w:unhideWhenUsed="1"/>
+    <w:lsdException w:name="Table Simple 2" w:semiHidden="1" w:unhideWhenUsed="1"/>
+    <w:lsdException w:name="Table Simple 3" w:semiHidden="1" w:unhideWhenUsed="1"/>
+    <w:lsdException w:name="Table Classic 1" w:semiHidden="1" w:unhideWhenUsed="1"/>
+    <w:lsdException w:name="Table Classic 2" w:semiHidden="1" w:unhideWhenUsed="1"/>
+    <w:lsdException w:name="Table Classic 3" w:semiHidden="1" w:unhideWhenUsed="1"/>
+    <w:lsdException w:name="Table Classic 4" w:semiHidden="1" w:unhideWhenUsed="1"/>
+    <w:lsdException w:name="Table Colorful 1" w:semiHidden="1" w:unhideWhenUsed="1"/>
+    <w:lsdException w:name="Table Colorful 2" w:semiHidden="1" w:unhideWhenUsed="1"/>
+    <w:lsdException w:name="Table Colorful 3" w:semiHidden="1" w:unhideWhenUsed="1"/>
+    <w:lsdException w:name="Table Columns 1" w:semiHidden="1" w:unhideWhenUsed="1"/>
+    <w:lsdException w:name="Table Columns 2" w:semiHidden="1" w:unhideWhenUsed="1"/>
+    <w:lsdException w:name="Table Columns 3" w:semiHidden="1" w:unhideWhenUsed="1"/>
+    <w:lsdException w:name="Table Columns 4" w:semiHidden="1" w:unhideWhenUsed="1"/>
+    <w:lsdException w:name="Table Columns 5" w:semiHidden="1" w:unhideWhenUsed="1"/>
+    <w:lsdException w:name="Table Grid 1" w:semiHidden="1" w:unhideWhenUsed="1"/>
+    <w:lsdException w:name="Table Grid 2" w:semiHidden="1" w:unhideWhenUsed="1"/>
+    <w:lsdException w:name="Table Grid 3" w:semiHidden="1" w:unhideWhenUsed="1"/>
+    <w:lsdException w:name="Table Grid 4" w:semiHidden="1" w:unhideWhenUsed="1"/>
+    <w:lsdException w:name="Table Grid 5" w:semiHidden="1" w:unhideWhenUsed="1"/>
+    <w:lsdException w:name="Table Grid 6" w:semiHidden="1" w:unhideWhenUsed="1"/>
+    <w:lsdException w:name="Table Grid 7" w:semiHidden="1" w:unhideWhenUsed="1"/>
+    <w:lsdException w:name="Table Grid 8" w:semiHidden="1" w:unhideWhenUsed="1"/>
+    <w:lsdException w:name="Table List 1" w:semiHidden="1" w:unhideWhenUsed="1"/>
+    <w:lsdException w:name="Table List 2" w:semiHidden="1" w:unhideWhenUsed="1"/>
+    <w:lsdException w:name="Table List 3" w:semiHidden="1" w:unhideWhenUsed="1"/>
+    <w:lsdException w:name="Table List 4" w:semiHidden="1" w:unhideWhenUsed="1"/>
+    <w:lsdException w:name="Table List 5" w:semiHidden="1" w:unhideWhenUsed="1"/>
+    <w:lsdException w:name="Table List 6" w:semiHidden="1" w:unhideWhenUsed="1"/>
+    <w:lsdException w:name="Table List 7" w:semiHidden="1" w:unhideWhenUsed="1"/>
+    <w:lsdException w:name="Table List 8" w:semiHidden="1" w:unhideWhenUsed="1"/>
+    <w:lsdException w:name="Table 3D effects 1" w:semiHidden="1" w:unhideWhenUsed="1"/>
+    <w:lsdException w:name="Table 3D effects 2" w:semiHidden="1" w:unhideWhenUsed="1"/>
+    <w:lsdException w:name="Table 3D effects 3" w:semiHidden="1" w:unhideWhenUsed="1"/>
+    <w:lsdException w:name="Table Contemporary" w:semiHidden="1" w:unhideWhenUsed="1"/>
+    <w:lsdException w:name="Table Elegant" w:semiHidden="1" w:unhideWhenUsed="1"/>
+    <w:lsdException w:name="Table Professional" w:semiHidden="1" w:unhideWhenUsed="1"/>
+    <w:lsdException w:name="Table Subtle 1" w:semiHidden="1" w:unhideWhenUsed="1"/>
+    <w:lsdException w:name="Table Subtle 2" w:semiHidden="1" w:unhideWhenUsed="1"/>
+    <w:lsdException w:name="Table Web 1" w:semiHidden="1" w:unhideWhenUsed="1"/>
+    <w:lsdException w:name="Table Web 2" w:semiHidden="1" w:unhideWhenUsed="1"/>
+    <w:lsdException w:name="Table Web 3" w:semiHidden="1" w:unhideWhenUsed="1"/>
+    <w:lsdException w:name="Table Theme" w:semiHidden="1" w:unhideWhenUsed="1"/>
+    <w:lsdException w:name="Note Level 1" w:semiHidden="1" w:unhideWhenUsed="1"/>
+    <w:lsdException w:name="Note Level 2" w:semiHidden="1" w:unhideWhenUsed="1"/>
+    <w:lsdException w:name="Note Level 3" w:semiHidden="1" w:unhideWhenUsed="1"/>
+    <w:lsdException w:name="Note Level 4" w:semiHidden="1" w:unhideWhenUsed="1"/>
+    <w:lsdException w:name="Note Level 5" w:semiHidden="1" w:unhideWhenUsed="1"/>
+    <w:lsdException w:name="Note Level 6" w:semiHidden="1" w:unhideWhenUsed="1"/>
+    <w:lsdException w:name="Note Level 7" w:semiHidden="1" w:unhideWhenUsed="1"/>
+    <w:lsdException w:name="Note Level 8" w:semiHidden="1" w:unhideWhenUsed="1"/>
+    <w:lsdException w:name="Note Level 9" w:semiHidden="1" w:unhideWhenUsed="1"/>
+    <w:lsdException w:name="Placeholder Text" w:semiHidden="1" w:uiPriority="99"/>
+    <w:lsdException w:name="No Spacing" w:uiPriority="1" w:qFormat="1"/>
+    <w:lsdException w:name="Light Shading" w:uiPriority="60"/>
+    <w:lsdException w:name="Light List" w:uiPriority="61"/>
+    <w:lsdException w:name="Light Grid" w:uiPriority="62"/>
+    <w:lsdException w:name="Medium Shading 1" w:uiPriority="63"/>
+    <w:lsdException w:name="Medium Shading 2" w:uiPriority="64"/>
+    <w:lsdException w:name="Medium List 1" w:uiPriority="65"/>
+    <w:lsdException w:name="Medium List 2" w:uiPriority="66"/>
+    <w:lsdException w:name="Medium Grid 1" w:uiPriority="67"/>
+    <w:lsdException w:name="Medium Grid 2" w:uiPriority="68"/>
+    <w:lsdException w:name="Medium Grid 3" w:uiPriority="69"/>
+    <w:lsdException w:name="Dark List" w:uiPriority="70"/>
+    <w:lsdException w:name="Colorful Shading" w:uiPriority="71"/>
+    <w:lsdException w:name="Colorful List" w:uiPriority="72"/>
+    <w:lsdException w:name="Colorful Grid" w:uiPriority="73"/>
+    <w:lsdException w:name="Light Shading Accent 1" w:uiPriority="60"/>
+    <w:lsdException w:name="Light List Accent 1" w:uiPriority="61"/>
+    <w:lsdException w:name="Light Grid Accent 1" w:uiPriority="62"/>
+    <w:lsdException w:name="Medium Shading 1 Accent 1" w:uiPriority="63"/>
+    <w:lsdException w:name="Medium Shading 2 Accent 1" w:uiPriority="64"/>
+    <w:lsdException w:name="Medium List 1 Accent 1" w:uiPriority="65"/>
+    <w:lsdException w:name="Revision" w:semiHidden="1" w:uiPriority="99"/>
+    <w:lsdException w:name="List Paragraph" w:uiPriority="34" w:qFormat="1"/>
+    <w:lsdException w:name="Quote" w:uiPriority="29" w:qFormat="1"/>
+    <w:lsdException w:name="Intense Quote" w:uiPriority="30" w:qFormat="1"/>
+    <w:lsdException w:name="Medium List 2 Accent 1" w:uiPriority="66"/>
+    <w:lsdException w:name="Medium Grid 1 Accent 1" w:uiPriority="67"/>
+    <w:lsdException w:name="Medium Grid 2 Accent 1" w:uiPriority="68"/>
+    <w:lsdException w:name="Medium Grid 3 Accent 1" w:uiPriority="69"/>
+    <w:lsdException w:name="Dark List Accent 1" w:uiPriority="70"/>
+    <w:lsdException w:name="Colorful Shading Accent 1" w:uiPriority="71"/>
+    <w:lsdException w:name="Colorful List Accent 1" w:uiPriority="72"/>
+    <w:lsdException w:name="Colorful Grid Accent 1" w:uiPriority="73"/>
+    <w:lsdException w:name="Light Shading Accent 2" w:uiPriority="60"/>
+    <w:lsdException w:name="Light List Accent 2" w:uiPriority="61"/>
+    <w:lsdException w:name="Light Grid Accent 2" w:uiPriority="62"/>
+    <w:lsdException w:name="Medium Shading 1 Accent 2" w:uiPriority="63"/>
+    <w:lsdException w:name="Medium Shading 2 Accent 2" w:uiPriority="64"/>
+    <w:lsdException w:name="Medium List 1 Accent 2" w:uiPriority="65"/>
+    <w:lsdException w:name="Medium List 2 Accent 2" w:uiPriority="66"/>
+    <w:lsdException w:name="Medium Grid 1 Accent 2" w:uiPriority="67"/>
+    <w:lsdException w:name="Medium Grid 2 Accent 2" w:uiPriority="68"/>
+    <w:lsdException w:name="Medium Grid 3 Accent 2" w:uiPriority="69"/>
+    <w:lsdException w:name="Dark List Accent 2" w:uiPriority="70"/>
+    <w:lsdException w:name="Colorful Shading Accent 2" w:uiPriority="71"/>
+    <w:lsdException w:name="Colorful List Accent 2" w:uiPriority="72"/>
+    <w:lsdException w:name="Colorful Grid Accent 2" w:uiPriority="73"/>
+    <w:lsdException w:name="Light Shading Accent 3" w:uiPriority="60"/>
+    <w:lsdException w:name="Light List Accent 3" w:uiPriority="61"/>
+    <w:lsdException w:name="Light Grid Accent 3" w:uiPriority="62"/>
+    <w:lsdException w:name="Medium Shading 1 Accent 3" w:uiPriority="63"/>
+    <w:lsdException w:name="Medium Shading 2 Accent 3" w:uiPriority="64"/>
+    <w:lsdException w:name="Medium List 1 Accent 3" w:uiPriority="65"/>
+    <w:lsdException w:name="Medium List 2 Accent 3" w:uiPriority="66"/>
+    <w:lsdException w:name="Medium Grid 1 Accent 3" w:uiPriority="67"/>
+    <w:lsdException w:name="Medium Grid 2 Accent 3" w:uiPriority="68"/>
+    <w:lsdException w:name="Medium Grid 3 Accent 3" w:uiPriority="69"/>
+    <w:lsdException w:name="Dark List Accent 3" w:uiPriority="70"/>
+    <w:lsdException w:name="Colorful Shading Accent 3" w:uiPriority="71"/>
+    <w:lsdException w:name="Colorful List Accent 3" w:uiPriority="72"/>
+    <w:lsdException w:name="Colorful Grid Accent 3" w:uiPriority="73"/>
+    <w:lsdException w:name="Light Shading Accent 4" w:uiPriority="60"/>
+    <w:lsdException w:name="Light List Accent 4" w:uiPriority="61"/>
+    <w:lsdException w:name="Light Grid Accent 4" w:uiPriority="62"/>
+    <w:lsdException w:name="Medium Shading 1 Accent 4" w:uiPriority="63"/>
+    <w:lsdException w:name="Medium Shading 2 Accent 4" w:uiPriority="64"/>
+    <w:lsdException w:name="Medium List 1 Accent 4" w:uiPriority="65"/>
+    <w:lsdException w:name="Medium List 2 Accent 4" w:uiPriority="66"/>
+    <w:lsdException w:name="Medium Grid 1 Accent 4" w:uiPriority="67"/>
+    <w:lsdException w:name="Medium Grid 2 Accent 4" w:uiPriority="68"/>
+    <w:lsdException w:name="Medium Grid 3 Accent 4" w:uiPriority="69"/>
+    <w:lsdException w:name="Dark List Accent 4" w:uiPriority="70"/>
+    <w:lsdException w:name="Colorful Shading Accent 4" w:uiPriority="71"/>
+    <w:lsdException w:name="Colorful List Accent 4" w:uiPriority="72"/>
+    <w:lsdException w:name="Colorful Grid Accent 4" w:uiPriority="73"/>
+    <w:lsdException w:name="Light Shading Accent 5" w:uiPriority="60"/>
+    <w:lsdException w:name="Light List Accent 5" w:uiPriority="61"/>
+    <w:lsdException w:name="Light Grid Accent 5" w:uiPriority="62"/>
+    <w:lsdException w:name="Medium Shading 1 Accent 5" w:uiPriority="63"/>
+    <w:lsdException w:name="Medium Shading 2 Accent 5" w:uiPriority="64"/>
+    <w:lsdException w:name="Medium List 1 Accent 5" w:uiPriority="65"/>
+    <w:lsdException w:name="Medium List 2 Accent 5" w:uiPriority="66"/>
+    <w:lsdException w:name="Medium Grid 1 Accent 5" w:uiPriority="67"/>
+    <w:lsdException w:name="Medium Grid 2 Accent 5" w:uiPriority="68"/>
+    <w:lsdException w:name="Medium Grid 3 Accent 5" w:uiPriority="69"/>
+    <w:lsdException w:name="Dark List Accent 5" w:uiPriority="70"/>
+    <w:lsdException w:name="Colorful Shading Accent 5" w:uiPriority="71"/>
+    <w:lsdException w:name="Colorful List Accent 5" w:uiPriority="72"/>
+    <w:lsdException w:name="Colorful Grid Accent 5" w:uiPriority="73"/>
+    <w:lsdException w:name="Light Shading Accent 6" w:uiPriority="60"/>
+    <w:lsdException w:name="Light List Accent 6" w:uiPriority="61"/>
+    <w:lsdException w:name="Light Grid Accent 6" w:uiPriority="62"/>
+    <w:lsdException w:name="Medium Shading 1 Accent 6" w:uiPriority="63"/>
+    <w:lsdException w:name="Medium Shading 2 Accent 6" w:uiPriority="64"/>
+    <w:lsdException w:name="Medium List 1 Accent 6" w:uiPriority="65"/>
+    <w:lsdException w:name="Medium List 2 Accent 6" w:uiPriority="66"/>
+    <w:lsdException w:name="Medium Grid 1 Accent 6" w:uiPriority="67"/>
+    <w:lsdException w:name="Medium Grid 2 Accent 6" w:uiPriority="68"/>
+    <w:lsdException w:name="Medium Grid 3 Accent 6" w:uiPriority="69"/>
+    <w:lsdException w:name="Dark List Accent 6" w:uiPriority="70"/>
+    <w:lsdException w:name="Colorful Shading Accent 6" w:uiPriority="71"/>
+    <w:lsdException w:name="Colorful List Accent 6" w:uiPriority="72"/>
+    <w:lsdException w:name="Colorful Grid Accent 6" w:uiPriority="73"/>
+    <w:lsdException w:name="Subtle Emphasis" w:uiPriority="19" w:qFormat="1"/>
+    <w:lsdException w:name="Intense Emphasis" w:uiPriority="21" w:qFormat="1"/>
+    <w:lsdException w:name="Subtle Reference" w:uiPriority="31" w:qFormat="1"/>
+    <w:lsdException w:name="Intense Reference" w:uiPriority="32" w:qFormat="1"/>
+    <w:lsdException w:name="Book Title" w:uiPriority="33" w:qFormat="1"/>
+    <w:lsdException w:name="Bibliography" w:semiHidden="1" w:uiPriority="37" w:unhideWhenUsed="1"/>
+    <w:lsdException w:name="TOC Heading" w:semiHidden="1" w:uiPriority="39" w:unhideWhenUsed="1" w:qFormat="1"/>
+    <w:lsdException w:name="Plain Table 1" w:uiPriority="41"/>
+    <w:lsdException w:name="Plain Table 2" w:uiPriority="42"/>
+    <w:lsdException w:name="Plain Table 3" w:uiPriority="43"/>
+    <w:lsdException w:name="Plain Table 4" w:uiPriority="44"/>
+    <w:lsdException w:name="Plain Table 5" w:uiPriority="45"/>
+    <w:lsdException w:name="Grid Table Light" w:uiPriority="40"/>
+    <w:lsdException w:name="Grid Table 1 Light" w:uiPriority="46"/>
+    <w:lsdException w:name="Grid Table 2" w:uiPriority="47"/>
+    <w:lsdException w:name="Grid Table 3" w:uiPriority="48"/>
+    <w:lsdException w:name="Grid Table 4" w:uiPriority="49"/>
+    <w:lsdException w:name="Grid Table 5 Dark" w:uiPriority="50"/>
+    <w:lsdException w:name="Grid Table 6 Colorful" w:uiPriority="51"/>
+    <w:lsdException w:name="Grid Table 7 Colorful" w:uiPriority="52"/>
+    <w:lsdException w:name="Grid Table 1 Light Accent 1" w:uiPriority="46"/>
+    <w:lsdException w:name="Grid Table 2 Accent 1" w:uiPriority="47"/>
+    <w:lsdException w:name="Grid Table 3 Accent 1" w:uiPriority="48"/>
+    <w:lsdException w:name="Grid Table 4 Accent 1" w:uiPriority="49"/>
+    <w:lsdException w:name="Grid Table 5 Dark Accent 1" w:uiPriority="50"/>
+    <w:lsdException w:name="Grid Table 6 Colorful Accent 1" w:uiPriority="51"/>
+    <w:lsdException w:name="Grid Table 7 Colorful Accent 1" w:uiPriority="52"/>
+    <w:lsdException w:name="Grid Table 1 Light Accent 2" w:uiPriority="46"/>
+    <w:lsdException w:name="Grid Table 2 Accent 2" w:uiPriority="47"/>
+    <w:lsdException w:name="Grid Table 3 Accent 2" w:uiPriority="48"/>
+    <w:lsdException w:name="Grid Table 4 Accent 2" w:uiPriority="49"/>
+    <w:lsdException w:name="Grid Table 5 Dark Accent 2" w:uiPriority="50"/>
+    <w:lsdException w:name="Grid Table 6 Colorful Accent 2" w:uiPriority="51"/>
+    <w:lsdException w:name="Grid Table 7 Colorful Accent 2" w:uiPriority="52"/>
+    <w:lsdException w:name="Grid Table 1 Light Accent 3" w:uiPriority="46"/>
+    <w:lsdException w:name="Grid Table 2 Accent 3" w:uiPriority="47"/>
+    <w:lsdException w:name="Grid Table 3 Accent 3" w:uiPriority="48"/>
+    <w:lsdException w:name="Grid Table 4 Accent 3" w:uiPriority="49"/>
+    <w:lsdException w:name="Grid Table 5 Dark Accent 3" w:uiPriority="50"/>
+    <w:lsdException w:name="Grid Table 6 Colorful Accent 3" w:uiPriority="51"/>
+    <w:lsdException w:name="Grid Table 7 Colorful Accent 3" w:uiPriority="52"/>
+    <w:lsdException w:name="Grid Table 1 Light Accent 4" w:uiPriority="46"/>
+    <w:lsdException w:name="Grid Table 2 Accent 4" w:uiPriority="47"/>
+    <w:lsdException w:name="Grid Table 3 Accent 4" w:uiPriority="48"/>
+    <w:lsdException w:name="Grid Table 4 Accent 4" w:uiPriority="49"/>
+    <w:lsdException w:name="Grid Table 5 Dark Accent 4" w:uiPriority="50"/>
+    <w:lsdException w:name="Grid Table 6 Colorful Accent 4" w:uiPriority="51"/>
+    <w:lsdException w:name="Grid Table 7 Colorful Accent 4" w:uiPriority="52"/>
+    <w:lsdException w:name="Grid Table 1 Light Accent 5" w:uiPriority="46"/>
+    <w:lsdException w:name="Grid Table 2 Accent 5" w:uiPriority="47"/>
+    <w:lsdException w:name="Grid Table 3 Accent 5" w:uiPriority="48"/>
+    <w:lsdException w:name="Grid Table 4 Accent 5" w:uiPriority="49"/>
+    <w:lsdException w:name="Grid Table 5 Dark Accent 5" w:uiPriority="50"/>
+    <w:lsdException w:name="Grid Table 6 Colorful Accent 5" w:uiPriority="51"/>
+    <w:lsdException w:name="Grid Table 7 Colorful Accent 5" w:uiPriority="52"/>
+    <w:lsdException w:name="Grid Table 1 Light Accent 6" w:uiPriority="46"/>
+    <w:lsdException w:name="Grid Table 2 Accent 6" w:uiPriority="47"/>
+    <w:lsdException w:name="Grid Table 3 Accent 6" w:uiPriority="48"/>
+    <w:lsdException w:name="Grid Table 4 Accent 6" w:uiPriority="49"/>
+    <w:lsdException w:name="Grid Table 5 Dark Accent 6" w:uiPriority="50"/>
+    <w:lsdException w:name="Grid Table 6 Colorful Accent 6" w:uiPriority="51"/>
+    <w:lsdException w:name="Grid Table 7 Colorful Accent 6" w:uiPriority="52"/>
+    <w:lsdException w:name="List Table 1 Light" w:uiPriority="46"/>
+    <w:lsdException w:name="List Table 2" w:uiPriority="47"/>
+    <w:lsdException w:name="List Table 3" w:uiPriority="48"/>
+    <w:lsdException w:name="List Table 4" w:uiPriority="49"/>
+    <w:lsdException w:name="List Table 5 Dark" w:uiPriority="50"/>
+    <w:lsdException w:name="List Table 6 Colorful" w:uiPriority="51"/>
+    <w:lsdException w:name="List Table 7 Colorful" w:uiPriority="52"/>
+    <w:lsdException w:name="List Table 1 Light Accent 1" w:uiPriority="46"/>
+    <w:lsdException w:name="List Table 2 Accent 1" w:uiPriority="47"/>
+    <w:lsdException w:name="List Table 3 Accent 1" w:uiPriority="48"/>
+    <w:lsdException w:name="List Table 4 Accent 1" w:uiPriority="49"/>
+    <w:lsdException w:name="List Table 5 Dark Accent 1" w:uiPriority="50"/>
+    <w:lsdException w:name="List Table 6 Colorful Accent 1" w:uiPriority="51"/>
+    <w:lsdException w:name="List Table 7 Colorful Accent 1" w:uiPriority="52"/>
+    <w:lsdException w:name="List Table 1 Light Accent 2" w:uiPriority="46"/>
+    <w:lsdException w:name="List Table 2 Accent 2" w:uiPriority="47"/>
+    <w:lsdException w:name="List Table 3 Accent 2" w:uiPriority="48"/>
+    <w:lsdException w:name="List Table 4 Accent 2" w:uiPriority="49"/>
+    <w:lsdException w:name="List Table 5 Dark Accent 2" w:uiPriority="50"/>
+    <w:lsdException w:name="List Table 6 Colorful Accent 2" w:uiPriority="51"/>
+    <w:lsdException w:name="List Table 7 Colorful Accent 2" w:uiPriority="52"/>
+    <w:lsdException w:name="List Table 1 Light Accent 3" w:uiPriority="46"/>
+    <w:lsdException w:name="List Table 2 Accent 3" w:uiPriority="47"/>
+    <w:lsdException w:name="List Table 3 Accent 3" w:uiPriority="48"/>
+    <w:lsdException w:name="List Table 4 Accent 3" w:uiPriority="49"/>
+    <w:lsdException w:name="List Table 5 Dark Accent 3" w:uiPriority="50"/>
+    <w:lsdException w:name="List Table 6 Colorful Accent 3" w:uiPriority="51"/>
+    <w:lsdException w:name="List Table 7 Colorful Accent 3" w:uiPriority="52"/>
+    <w:lsdException w:name="List Table 1 Light Accent 4" w:uiPriority="46"/>
+    <w:lsdException w:name="List Table 2 Accent 4" w:uiPriority="47"/>
+    <w:lsdException w:name="List Table 3 Accent 4" w:uiPriority="48"/>
+    <w:lsdException w:name="List Table 4 Accent 4" w:uiPriority="49"/>
+    <w:lsdException w:name="List Table 5 Dark Accent 4" w:uiPriority="50"/>
+    <w:lsdException w:name="List Table 6 Colorful Accent 4" w:uiPriority="51"/>
+    <w:lsdException w:name="List Table 7 Colorful Accent 4" w:uiPriority="52"/>
+    <w:lsdException w:name="List Table 1 Light Accent 5" w:uiPriority="46"/>
+    <w:lsdException w:name="List Table 2 Accent 5" w:uiPriority="47"/>
+    <w:lsdException w:name="List Table 3 Accent 5" w:uiPriority="48"/>
+    <w:lsdException w:name="List Table 4 Accent 5" w:uiPriority="49"/>
+    <w:lsdException w:name="List Table 5 Dark Accent 5" w:uiPriority="50"/>
+    <w:lsdException w:name="List Table 6 Colorful Accent 5" w:uiPriority="51"/>
+    <w:lsdException w:name="List Table 7 Colorful Accent 5" w:uiPriority="52"/>
+    <w:lsdException w:name="List Table 1 Light Accent 6" w:uiPriority="46"/>
+    <w:lsdException w:name="List Table 2 Accent 6" w:uiPriority="47"/>
+    <w:lsdException w:name="List Table 3 Accent 6" w:uiPriority="48"/>
+    <w:lsdException w:name="List Table 4 Accent 6" w:uiPriority="49"/>
+    <w:lsdException w:name="List Table 5 Dark Accent 6" w:uiPriority="50"/>
+    <w:lsdException w:name="List Table 6 Colorful Accent 6" w:uiPriority="51"/>
+    <w:lsdException w:name="List Table 7 Colorful Accent 6" w:uiPriority="52"/>
   </w:latentStyles>
   <w:style w:type="paragraph" w:default="1" w:styleId="Normal">
     <w:name w:val="Normal"/>
@@ -11395,7 +11303,7 @@
       <w:sz w:val="18"/>
     </w:rPr>
   </w:style>
-  <w:style w:type="character" w:styleId="Nmerodepgina">
+  <w:style w:type="character" w:styleId="NmerodaPgina">
     <w:name w:val="page number"/>
     <w:basedOn w:val="Fontepargpadro"/>
     <w:rsid w:val="00BC54BB"/>
@@ -11510,517 +11418,7 @@
       <w:contextualSpacing/>
     </w:pPr>
   </w:style>
-  <w:style w:type="character" w:styleId="Hyperlink">
-    <w:name w:val="Hyperlink"/>
-    <w:rsid w:val="00103A72"/>
-    <w:rPr>
-      <w:color w:val="0000FF"/>
-      <w:u w:val="single"/>
-    </w:rPr>
-  </w:style>
-  <w:style w:type="character" w:styleId="HiperlinkVisitado">
-    <w:name w:val="FollowedHyperlink"/>
-    <w:rsid w:val="00FA0B4A"/>
-    <w:rPr>
-      <w:color w:val="800080"/>
-      <w:u w:val="single"/>
-    </w:rPr>
-  </w:style>
-  <w:style w:type="paragraph" w:customStyle="1" w:styleId="Default">
-    <w:name w:val="Default"/>
-    <w:rsid w:val="00D474A0"/>
-    <w:pPr>
-      <w:autoSpaceDE w:val="0"/>
-      <w:autoSpaceDN w:val="0"/>
-      <w:adjustRightInd w:val="0"/>
-    </w:pPr>
-    <w:rPr>
-      <w:rFonts w:ascii="Courier New" w:hAnsi="Courier New" w:cs="Courier New"/>
-      <w:color w:val="000000"/>
-      <w:sz w:val="24"/>
-      <w:szCs w:val="24"/>
-    </w:rPr>
-  </w:style>
-  <w:style w:type="paragraph" w:styleId="Textodebalo">
-    <w:name w:val="Balloon Text"/>
-    <w:basedOn w:val="Normal"/>
-    <w:link w:val="TextodebaloChar"/>
-    <w:rsid w:val="00A106F8"/>
-    <w:rPr>
-      <w:rFonts w:ascii="Tahoma" w:hAnsi="Tahoma" w:cs="Tahoma"/>
-      <w:sz w:val="16"/>
-      <w:szCs w:val="16"/>
-    </w:rPr>
-  </w:style>
-  <w:style w:type="character" w:customStyle="1" w:styleId="TextodebaloChar">
-    <w:name w:val="Texto de balão Char"/>
-    <w:basedOn w:val="Fontepargpadro"/>
-    <w:link w:val="Textodebalo"/>
-    <w:rsid w:val="00A106F8"/>
-    <w:rPr>
-      <w:rFonts w:ascii="Tahoma" w:hAnsi="Tahoma" w:cs="Tahoma"/>
-      <w:sz w:val="16"/>
-      <w:szCs w:val="16"/>
-    </w:rPr>
-  </w:style>
-</w:styles>
-</file>
-
-<file path=word/stylesWithEffects.xml><?xml version="1.0" encoding="utf-8"?>
-<w:styles xmlns:wpc="http://schemas.microsoft.com/office/word/2010/wordprocessingCanvas" xmlns:mc="http://schemas.openxmlformats.org/markup-compatibility/2006" xmlns:o="urn:schemas-microsoft-com:office:office" xmlns:r="http://schemas.openxmlformats.org/officeDocument/2006/relationships" xmlns:m="http://schemas.openxmlformats.org/officeDocument/2006/math" xmlns:v="urn:schemas-microsoft-com:vml" xmlns:wp14="http://schemas.microsoft.com/office/word/2010/wordprocessingDrawing" xmlns:wp="http://schemas.openxmlformats.org/drawingml/2006/wordprocessingDrawing" xmlns:w10="urn:schemas-microsoft-com:office:word" xmlns:w="http://schemas.openxmlformats.org/wordprocessingml/2006/main" xmlns:w14="http://schemas.microsoft.com/office/word/2010/wordml" xmlns:wpg="http://schemas.microsoft.com/office/word/2010/wordprocessingGroup" xmlns:wpi="http://schemas.microsoft.com/office/word/2010/wordprocessingInk" xmlns:wne="http://schemas.microsoft.com/office/word/2006/wordml" xmlns:wps="http://schemas.microsoft.com/office/word/2010/wordprocessingShape" mc:Ignorable="w14 wp14">
-  <w:docDefaults>
-    <w:rPrDefault>
-      <w:rPr>
-        <w:rFonts w:ascii="Times New Roman" w:eastAsia="Times New Roman" w:hAnsi="Times New Roman" w:cs="Times New Roman"/>
-        <w:lang w:val="pt-BR" w:eastAsia="pt-BR" w:bidi="ar-SA"/>
-      </w:rPr>
-    </w:rPrDefault>
-    <w:pPrDefault/>
-  </w:docDefaults>
-  <w:latentStyles w:defLockedState="0" w:defUIPriority="0" w:defSemiHidden="1" w:defUnhideWhenUsed="1" w:defQFormat="0" w:count="267">
-    <w:lsdException w:name="Normal" w:semiHidden="0" w:unhideWhenUsed="0" w:qFormat="1"/>
-    <w:lsdException w:name="heading 1" w:semiHidden="0" w:unhideWhenUsed="0" w:qFormat="1"/>
-    <w:lsdException w:name="heading 2" w:semiHidden="0" w:unhideWhenUsed="0" w:qFormat="1"/>
-    <w:lsdException w:name="heading 3" w:qFormat="1"/>
-    <w:lsdException w:name="heading 4" w:qFormat="1"/>
-    <w:lsdException w:name="heading 5" w:qFormat="1"/>
-    <w:lsdException w:name="heading 6" w:qFormat="1"/>
-    <w:lsdException w:name="heading 7" w:qFormat="1"/>
-    <w:lsdException w:name="heading 8" w:qFormat="1"/>
-    <w:lsdException w:name="heading 9" w:qFormat="1"/>
-    <w:lsdException w:name="caption" w:qFormat="1"/>
-    <w:lsdException w:name="macro" w:semiHidden="0" w:unhideWhenUsed="0"/>
-    <w:lsdException w:name="List Bullet" w:semiHidden="0" w:unhideWhenUsed="0"/>
-    <w:lsdException w:name="List Number" w:semiHidden="0" w:unhideWhenUsed="0"/>
-    <w:lsdException w:name="Title" w:semiHidden="0" w:unhideWhenUsed="0" w:qFormat="1"/>
-    <w:lsdException w:name="List Continue 3" w:semiHidden="0" w:unhideWhenUsed="0"/>
-    <w:lsdException w:name="List Continue 4" w:semiHidden="0" w:unhideWhenUsed="0"/>
-    <w:lsdException w:name="List Continue 5" w:semiHidden="0" w:unhideWhenUsed="0"/>
-    <w:lsdException w:name="Message Header" w:semiHidden="0" w:unhideWhenUsed="0"/>
-    <w:lsdException w:name="Subtitle" w:semiHidden="0" w:unhideWhenUsed="0" w:qFormat="1"/>
-    <w:lsdException w:name="Strong" w:semiHidden="0" w:unhideWhenUsed="0" w:qFormat="1"/>
-    <w:lsdException w:name="Emphasis" w:semiHidden="0" w:unhideWhenUsed="0" w:qFormat="1"/>
-    <w:lsdException w:name="HTML Preformatted" w:uiPriority="99"/>
-    <w:lsdException w:name="Balloon Text" w:semiHidden="0" w:unhideWhenUsed="0"/>
-    <w:lsdException w:name="Table Grid" w:semiHidden="0" w:unhideWhenUsed="0"/>
-    <w:lsdException w:name="Placeholder Text" w:uiPriority="99" w:unhideWhenUsed="0"/>
-    <w:lsdException w:name="No Spacing" w:semiHidden="0" w:uiPriority="1" w:unhideWhenUsed="0" w:qFormat="1"/>
-    <w:lsdException w:name="Light Shading" w:semiHidden="0" w:uiPriority="60" w:unhideWhenUsed="0"/>
-    <w:lsdException w:name="Light List" w:semiHidden="0" w:uiPriority="61" w:unhideWhenUsed="0"/>
-    <w:lsdException w:name="Light Grid" w:semiHidden="0" w:uiPriority="62" w:unhideWhenUsed="0"/>
-    <w:lsdException w:name="Medium Shading 1" w:semiHidden="0" w:uiPriority="63" w:unhideWhenUsed="0"/>
-    <w:lsdException w:name="Medium Shading 2" w:semiHidden="0" w:uiPriority="64" w:unhideWhenUsed="0"/>
-    <w:lsdException w:name="Medium List 1" w:semiHidden="0" w:uiPriority="65" w:unhideWhenUsed="0"/>
-    <w:lsdException w:name="Medium List 2" w:semiHidden="0" w:uiPriority="66" w:unhideWhenUsed="0"/>
-    <w:lsdException w:name="Medium Grid 1" w:semiHidden="0" w:uiPriority="67" w:unhideWhenUsed="0"/>
-    <w:lsdException w:name="Medium Grid 2" w:semiHidden="0" w:uiPriority="68" w:unhideWhenUsed="0"/>
-    <w:lsdException w:name="Medium Grid 3" w:semiHidden="0" w:uiPriority="69" w:unhideWhenUsed="0"/>
-    <w:lsdException w:name="Dark List" w:semiHidden="0" w:uiPriority="70" w:unhideWhenUsed="0"/>
-    <w:lsdException w:name="Colorful Shading" w:semiHidden="0" w:uiPriority="71" w:unhideWhenUsed="0"/>
-    <w:lsdException w:name="Colorful List" w:semiHidden="0" w:uiPriority="72" w:unhideWhenUsed="0"/>
-    <w:lsdException w:name="Colorful Grid" w:semiHidden="0" w:uiPriority="73" w:unhideWhenUsed="0"/>
-    <w:lsdException w:name="Light Shading Accent 1" w:semiHidden="0" w:uiPriority="60" w:unhideWhenUsed="0"/>
-    <w:lsdException w:name="Light List Accent 1" w:semiHidden="0" w:uiPriority="61" w:unhideWhenUsed="0"/>
-    <w:lsdException w:name="Light Grid Accent 1" w:semiHidden="0" w:uiPriority="62" w:unhideWhenUsed="0"/>
-    <w:lsdException w:name="Medium Shading 1 Accent 1" w:semiHidden="0" w:uiPriority="63" w:unhideWhenUsed="0"/>
-    <w:lsdException w:name="Medium Shading 2 Accent 1" w:semiHidden="0" w:uiPriority="64" w:unhideWhenUsed="0"/>
-    <w:lsdException w:name="Medium List 1 Accent 1" w:semiHidden="0" w:uiPriority="65" w:unhideWhenUsed="0"/>
-    <w:lsdException w:name="Revision" w:uiPriority="99" w:unhideWhenUsed="0"/>
-    <w:lsdException w:name="List Paragraph" w:semiHidden="0" w:uiPriority="34" w:unhideWhenUsed="0" w:qFormat="1"/>
-    <w:lsdException w:name="Quote" w:semiHidden="0" w:uiPriority="29" w:unhideWhenUsed="0" w:qFormat="1"/>
-    <w:lsdException w:name="Intense Quote" w:semiHidden="0" w:uiPriority="30" w:unhideWhenUsed="0" w:qFormat="1"/>
-    <w:lsdException w:name="Medium List 2 Accent 1" w:semiHidden="0" w:uiPriority="66" w:unhideWhenUsed="0"/>
-    <w:lsdException w:name="Medium Grid 1 Accent 1" w:semiHidden="0" w:uiPriority="67" w:unhideWhenUsed="0"/>
-    <w:lsdException w:name="Medium Grid 2 Accent 1" w:semiHidden="0" w:uiPriority="68" w:unhideWhenUsed="0"/>
-    <w:lsdException w:name="Medium Grid 3 Accent 1" w:semiHidden="0" w:uiPriority="69" w:unhideWhenUsed="0"/>
-    <w:lsdException w:name="Dark List Accent 1" w:semiHidden="0" w:uiPriority="70" w:unhideWhenUsed="0"/>
-    <w:lsdException w:name="Colorful Shading Accent 1" w:semiHidden="0" w:uiPriority="71" w:unhideWhenUsed="0"/>
-    <w:lsdException w:name="Colorful List Accent 1" w:semiHidden="0" w:uiPriority="72" w:unhideWhenUsed="0"/>
-    <w:lsdException w:name="Colorful Grid Accent 1" w:semiHidden="0" w:uiPriority="73" w:unhideWhenUsed="0"/>
-    <w:lsdException w:name="Light Shading Accent 2" w:semiHidden="0" w:uiPriority="60" w:unhideWhenUsed="0"/>
-    <w:lsdException w:name="Light List Accent 2" w:semiHidden="0" w:uiPriority="61" w:unhideWhenUsed="0"/>
-    <w:lsdException w:name="Light Grid Accent 2" w:semiHidden="0" w:uiPriority="62" w:unhideWhenUsed="0"/>
-    <w:lsdException w:name="Medium Shading 1 Accent 2" w:semiHidden="0" w:uiPriority="63" w:unhideWhenUsed="0"/>
-    <w:lsdException w:name="Medium Shading 2 Accent 2" w:semiHidden="0" w:uiPriority="64" w:unhideWhenUsed="0"/>
-    <w:lsdException w:name="Medium List 1 Accent 2" w:semiHidden="0" w:uiPriority="65" w:unhideWhenUsed="0"/>
-    <w:lsdException w:name="Medium List 2 Accent 2" w:semiHidden="0" w:uiPriority="66" w:unhideWhenUsed="0"/>
-    <w:lsdException w:name="Medium Grid 1 Accent 2" w:semiHidden="0" w:uiPriority="67" w:unhideWhenUsed="0"/>
-    <w:lsdException w:name="Medium Grid 2 Accent 2" w:semiHidden="0" w:uiPriority="68" w:unhideWhenUsed="0"/>
-    <w:lsdException w:name="Medium Grid 3 Accent 2" w:semiHidden="0" w:uiPriority="69" w:unhideWhenUsed="0"/>
-    <w:lsdException w:name="Dark List Accent 2" w:semiHidden="0" w:uiPriority="70" w:unhideWhenUsed="0"/>
-    <w:lsdException w:name="Colorful Shading Accent 2" w:semiHidden="0" w:uiPriority="71" w:unhideWhenUsed="0"/>
-    <w:lsdException w:name="Colorful List Accent 2" w:semiHidden="0" w:uiPriority="72" w:unhideWhenUsed="0"/>
-    <w:lsdException w:name="Colorful Grid Accent 2" w:semiHidden="0" w:uiPriority="73" w:unhideWhenUsed="0"/>
-    <w:lsdException w:name="Light Shading Accent 3" w:semiHidden="0" w:uiPriority="60" w:unhideWhenUsed="0"/>
-    <w:lsdException w:name="Light List Accent 3" w:semiHidden="0" w:uiPriority="61" w:unhideWhenUsed="0"/>
-    <w:lsdException w:name="Light Grid Accent 3" w:semiHidden="0" w:uiPriority="62" w:unhideWhenUsed="0"/>
-    <w:lsdException w:name="Medium Shading 1 Accent 3" w:semiHidden="0" w:uiPriority="63" w:unhideWhenUsed="0"/>
-    <w:lsdException w:name="Medium Shading 2 Accent 3" w:semiHidden="0" w:uiPriority="64" w:unhideWhenUsed="0"/>
-    <w:lsdException w:name="Medium List 1 Accent 3" w:semiHidden="0" w:uiPriority="65" w:unhideWhenUsed="0"/>
-    <w:lsdException w:name="Medium List 2 Accent 3" w:semiHidden="0" w:uiPriority="66" w:unhideWhenUsed="0"/>
-    <w:lsdException w:name="Medium Grid 1 Accent 3" w:semiHidden="0" w:uiPriority="67" w:unhideWhenUsed="0"/>
-    <w:lsdException w:name="Medium Grid 2 Accent 3" w:semiHidden="0" w:uiPriority="68" w:unhideWhenUsed="0"/>
-    <w:lsdException w:name="Medium Grid 3 Accent 3" w:semiHidden="0" w:uiPriority="69" w:unhideWhenUsed="0"/>
-    <w:lsdException w:name="Dark List Accent 3" w:semiHidden="0" w:uiPriority="70" w:unhideWhenUsed="0"/>
-    <w:lsdException w:name="Colorful Shading Accent 3" w:semiHidden="0" w:uiPriority="71" w:unhideWhenUsed="0"/>
-    <w:lsdException w:name="Colorful List Accent 3" w:semiHidden="0" w:uiPriority="72" w:unhideWhenUsed="0"/>
-    <w:lsdException w:name="Colorful Grid Accent 3" w:semiHidden="0" w:uiPriority="73" w:unhideWhenUsed="0"/>
-    <w:lsdException w:name="Light Shading Accent 4" w:semiHidden="0" w:uiPriority="60" w:unhideWhenUsed="0"/>
-    <w:lsdException w:name="Light List Accent 4" w:semiHidden="0" w:uiPriority="61" w:unhideWhenUsed="0"/>
-    <w:lsdException w:name="Light Grid Accent 4" w:semiHidden="0" w:uiPriority="62" w:unhideWhenUsed="0"/>
-    <w:lsdException w:name="Medium Shading 1 Accent 4" w:semiHidden="0" w:uiPriority="63" w:unhideWhenUsed="0"/>
-    <w:lsdException w:name="Medium Shading 2 Accent 4" w:semiHidden="0" w:uiPriority="64" w:unhideWhenUsed="0"/>
-    <w:lsdException w:name="Medium List 1 Accent 4" w:semiHidden="0" w:uiPriority="65" w:unhideWhenUsed="0"/>
-    <w:lsdException w:name="Medium List 2 Accent 4" w:semiHidden="0" w:uiPriority="66" w:unhideWhenUsed="0"/>
-    <w:lsdException w:name="Medium Grid 1 Accent 4" w:semiHidden="0" w:uiPriority="67" w:unhideWhenUsed="0"/>
-    <w:lsdException w:name="Medium Grid 2 Accent 4" w:semiHidden="0" w:uiPriority="68" w:unhideWhenUsed="0"/>
-    <w:lsdException w:name="Medium Grid 3 Accent 4" w:semiHidden="0" w:uiPriority="69" w:unhideWhenUsed="0"/>
-    <w:lsdException w:name="Dark List Accent 4" w:semiHidden="0" w:uiPriority="70" w:unhideWhenUsed="0"/>
-    <w:lsdException w:name="Colorful Shading Accent 4" w:semiHidden="0" w:uiPriority="71" w:unhideWhenUsed="0"/>
-    <w:lsdException w:name="Colorful List Accent 4" w:semiHidden="0" w:uiPriority="72" w:unhideWhenUsed="0"/>
-    <w:lsdException w:name="Colorful Grid Accent 4" w:semiHidden="0" w:uiPriority="73" w:unhideWhenUsed="0"/>
-    <w:lsdException w:name="Light Shading Accent 5" w:semiHidden="0" w:uiPriority="60" w:unhideWhenUsed="0"/>
-    <w:lsdException w:name="Light List Accent 5" w:semiHidden="0" w:uiPriority="61" w:unhideWhenUsed="0"/>
-    <w:lsdException w:name="Light Grid Accent 5" w:semiHidden="0" w:uiPriority="62" w:unhideWhenUsed="0"/>
-    <w:lsdException w:name="Medium Shading 1 Accent 5" w:semiHidden="0" w:uiPriority="63" w:unhideWhenUsed="0"/>
-    <w:lsdException w:name="Medium Shading 2 Accent 5" w:semiHidden="0" w:uiPriority="64" w:unhideWhenUsed="0"/>
-    <w:lsdException w:name="Medium List 1 Accent 5" w:semiHidden="0" w:uiPriority="65" w:unhideWhenUsed="0"/>
-    <w:lsdException w:name="Medium List 2 Accent 5" w:semiHidden="0" w:uiPriority="66" w:unhideWhenUsed="0"/>
-    <w:lsdException w:name="Medium Grid 1 Accent 5" w:semiHidden="0" w:uiPriority="67" w:unhideWhenUsed="0"/>
-    <w:lsdException w:name="Medium Grid 2 Accent 5" w:semiHidden="0" w:uiPriority="68" w:unhideWhenUsed="0"/>
-    <w:lsdException w:name="Medium Grid 3 Accent 5" w:semiHidden="0" w:uiPriority="69" w:unhideWhenUsed="0"/>
-    <w:lsdException w:name="Dark List Accent 5" w:semiHidden="0" w:uiPriority="70" w:unhideWhenUsed="0"/>
-    <w:lsdException w:name="Colorful Shading Accent 5" w:semiHidden="0" w:uiPriority="71" w:unhideWhenUsed="0"/>
-    <w:lsdException w:name="Colorful List Accent 5" w:semiHidden="0" w:uiPriority="72" w:unhideWhenUsed="0"/>
-    <w:lsdException w:name="Colorful Grid Accent 5" w:semiHidden="0" w:uiPriority="73" w:unhideWhenUsed="0"/>
-    <w:lsdException w:name="Light Shading Accent 6" w:semiHidden="0" w:uiPriority="60" w:unhideWhenUsed="0"/>
-    <w:lsdException w:name="Light List Accent 6" w:semiHidden="0" w:uiPriority="61" w:unhideWhenUsed="0"/>
-    <w:lsdException w:name="Light Grid Accent 6" w:semiHidden="0" w:uiPriority="62" w:unhideWhenUsed="0"/>
-    <w:lsdException w:name="Medium Shading 1 Accent 6" w:semiHidden="0" w:uiPriority="63" w:unhideWhenUsed="0"/>
-    <w:lsdException w:name="Medium Shading 2 Accent 6" w:semiHidden="0" w:uiPriority="64" w:unhideWhenUsed="0"/>
-    <w:lsdException w:name="Medium List 1 Accent 6" w:semiHidden="0" w:uiPriority="65" w:unhideWhenUsed="0"/>
-    <w:lsdException w:name="Medium List 2 Accent 6" w:semiHidden="0" w:uiPriority="66" w:unhideWhenUsed="0"/>
-    <w:lsdException w:name="Medium Grid 1 Accent 6" w:semiHidden="0" w:uiPriority="67" w:unhideWhenUsed="0"/>
-    <w:lsdException w:name="Medium Grid 2 Accent 6" w:semiHidden="0" w:uiPriority="68" w:unhideWhenUsed="0"/>
-    <w:lsdException w:name="Medium Grid 3 Accent 6" w:semiHidden="0" w:uiPriority="69" w:unhideWhenUsed="0"/>
-    <w:lsdException w:name="Dark List Accent 6" w:semiHidden="0" w:uiPriority="70" w:unhideWhenUsed="0"/>
-    <w:lsdException w:name="Colorful Shading Accent 6" w:semiHidden="0" w:uiPriority="71" w:unhideWhenUsed="0"/>
-    <w:lsdException w:name="Colorful List Accent 6" w:semiHidden="0" w:uiPriority="72" w:unhideWhenUsed="0"/>
-    <w:lsdException w:name="Colorful Grid Accent 6" w:semiHidden="0" w:uiPriority="73" w:unhideWhenUsed="0"/>
-    <w:lsdException w:name="Subtle Emphasis" w:semiHidden="0" w:uiPriority="19" w:unhideWhenUsed="0" w:qFormat="1"/>
-    <w:lsdException w:name="Intense Emphasis" w:semiHidden="0" w:uiPriority="21" w:unhideWhenUsed="0" w:qFormat="1"/>
-    <w:lsdException w:name="Subtle Reference" w:semiHidden="0" w:uiPriority="31" w:unhideWhenUsed="0" w:qFormat="1"/>
-    <w:lsdException w:name="Intense Reference" w:semiHidden="0" w:uiPriority="32" w:unhideWhenUsed="0" w:qFormat="1"/>
-    <w:lsdException w:name="Book Title" w:semiHidden="0" w:uiPriority="33" w:unhideWhenUsed="0" w:qFormat="1"/>
-    <w:lsdException w:name="Bibliography" w:uiPriority="37"/>
-    <w:lsdException w:name="TOC Heading" w:uiPriority="39" w:qFormat="1"/>
-  </w:latentStyles>
-  <w:style w:type="paragraph" w:default="1" w:styleId="Normal">
-    <w:name w:val="Normal"/>
-    <w:qFormat/>
-    <w:rsid w:val="00C70A83"/>
-  </w:style>
-  <w:style w:type="paragraph" w:styleId="Ttulo1">
-    <w:name w:val="heading 1"/>
-    <w:basedOn w:val="Normal"/>
-    <w:next w:val="Normal"/>
-    <w:qFormat/>
-    <w:rsid w:val="00C70A83"/>
-    <w:pPr>
-      <w:keepNext/>
-      <w:jc w:val="right"/>
-      <w:outlineLvl w:val="0"/>
-    </w:pPr>
-    <w:rPr>
-      <w:sz w:val="24"/>
-    </w:rPr>
-  </w:style>
-  <w:style w:type="paragraph" w:styleId="Ttulo2">
-    <w:name w:val="heading 2"/>
-    <w:basedOn w:val="Normal"/>
-    <w:next w:val="Normal"/>
-    <w:qFormat/>
-    <w:rsid w:val="00C70A83"/>
-    <w:pPr>
-      <w:keepNext/>
-      <w:jc w:val="both"/>
-      <w:outlineLvl w:val="1"/>
-    </w:pPr>
-    <w:rPr>
-      <w:sz w:val="24"/>
-    </w:rPr>
-  </w:style>
-  <w:style w:type="paragraph" w:styleId="Ttulo3">
-    <w:name w:val="heading 3"/>
-    <w:basedOn w:val="Normal"/>
-    <w:next w:val="Normal"/>
-    <w:qFormat/>
-    <w:rsid w:val="00395C39"/>
-    <w:pPr>
-      <w:keepNext/>
-      <w:spacing w:before="240" w:after="60"/>
-      <w:outlineLvl w:val="2"/>
-    </w:pPr>
-    <w:rPr>
-      <w:rFonts w:ascii="Arial" w:hAnsi="Arial" w:cs="Arial"/>
-      <w:b/>
-      <w:bCs/>
-      <w:sz w:val="26"/>
-      <w:szCs w:val="26"/>
-    </w:rPr>
-  </w:style>
-  <w:style w:type="paragraph" w:styleId="Ttulo6">
-    <w:name w:val="heading 6"/>
-    <w:basedOn w:val="Normal"/>
-    <w:next w:val="Normal"/>
-    <w:qFormat/>
-    <w:rsid w:val="00B70FBF"/>
-    <w:pPr>
-      <w:spacing w:before="240" w:after="60"/>
-      <w:outlineLvl w:val="5"/>
-    </w:pPr>
-    <w:rPr>
-      <w:b/>
-      <w:bCs/>
-      <w:sz w:val="22"/>
-      <w:szCs w:val="22"/>
-    </w:rPr>
-  </w:style>
-  <w:style w:type="paragraph" w:styleId="Ttulo7">
-    <w:name w:val="heading 7"/>
-    <w:basedOn w:val="Normal"/>
-    <w:next w:val="Normal"/>
-    <w:qFormat/>
-    <w:rsid w:val="000921F3"/>
-    <w:pPr>
-      <w:spacing w:before="240" w:after="60"/>
-      <w:outlineLvl w:val="6"/>
-    </w:pPr>
-    <w:rPr>
-      <w:sz w:val="24"/>
-      <w:szCs w:val="24"/>
-    </w:rPr>
-  </w:style>
-  <w:style w:type="character" w:default="1" w:styleId="Fontepargpadro">
-    <w:name w:val="Default Paragraph Font"/>
-    <w:uiPriority w:val="1"/>
-    <w:semiHidden/>
-    <w:unhideWhenUsed/>
-  </w:style>
-  <w:style w:type="table" w:default="1" w:styleId="Tabelanormal">
-    <w:name w:val="Normal Table"/>
-    <w:uiPriority w:val="99"/>
-    <w:semiHidden/>
-    <w:unhideWhenUsed/>
-    <w:tblPr>
-      <w:tblInd w:w="0" w:type="dxa"/>
-      <w:tblCellMar>
-        <w:top w:w="0" w:type="dxa"/>
-        <w:left w:w="108" w:type="dxa"/>
-        <w:bottom w:w="0" w:type="dxa"/>
-        <w:right w:w="108" w:type="dxa"/>
-      </w:tblCellMar>
-    </w:tblPr>
-  </w:style>
-  <w:style w:type="numbering" w:default="1" w:styleId="Semlista">
-    <w:name w:val="No List"/>
-    <w:uiPriority w:val="99"/>
-    <w:semiHidden/>
-    <w:unhideWhenUsed/>
-  </w:style>
-  <w:style w:type="paragraph" w:styleId="Recuodecorpodetexto">
-    <w:name w:val="Body Text Indent"/>
-    <w:basedOn w:val="Normal"/>
-    <w:rsid w:val="00C70A83"/>
-    <w:pPr>
-      <w:ind w:firstLine="360"/>
-      <w:jc w:val="both"/>
-    </w:pPr>
-    <w:rPr>
-      <w:rFonts w:ascii="Swis721 Ex BT" w:hAnsi="Swis721 Ex BT"/>
-      <w:color w:val="808080"/>
-    </w:rPr>
-  </w:style>
-  <w:style w:type="paragraph" w:styleId="Cabealho">
-    <w:name w:val="header"/>
-    <w:basedOn w:val="Normal"/>
-    <w:rsid w:val="00C70A83"/>
-    <w:pPr>
-      <w:tabs>
-        <w:tab w:val="center" w:pos="4419"/>
-        <w:tab w:val="right" w:pos="8838"/>
-      </w:tabs>
-    </w:pPr>
-  </w:style>
-  <w:style w:type="paragraph" w:styleId="Rodap">
-    <w:name w:val="footer"/>
-    <w:basedOn w:val="Normal"/>
-    <w:rsid w:val="00C70A83"/>
-    <w:pPr>
-      <w:tabs>
-        <w:tab w:val="center" w:pos="4419"/>
-        <w:tab w:val="right" w:pos="8838"/>
-      </w:tabs>
-    </w:pPr>
-  </w:style>
-  <w:style w:type="paragraph" w:styleId="NormalWeb">
-    <w:name w:val="Normal (Web)"/>
-    <w:basedOn w:val="Normal"/>
-    <w:rsid w:val="00C70A83"/>
-    <w:pPr>
-      <w:spacing w:before="100" w:beforeAutospacing="1" w:after="100" w:afterAutospacing="1"/>
-    </w:pPr>
-    <w:rPr>
-      <w:sz w:val="24"/>
-      <w:szCs w:val="24"/>
-    </w:rPr>
-  </w:style>
-  <w:style w:type="paragraph" w:styleId="Corpodetexto">
-    <w:name w:val="Body Text"/>
-    <w:basedOn w:val="Normal"/>
-    <w:rsid w:val="00C70A83"/>
-    <w:pPr>
-      <w:jc w:val="both"/>
-    </w:pPr>
-    <w:rPr>
-      <w:rFonts w:ascii="Swis721 Ex BT" w:hAnsi="Swis721 Ex BT"/>
-      <w:color w:val="808080"/>
-    </w:rPr>
-  </w:style>
-  <w:style w:type="paragraph" w:styleId="Corpodetexto2">
-    <w:name w:val="Body Text 2"/>
-    <w:basedOn w:val="Normal"/>
-    <w:rsid w:val="00C70A83"/>
-    <w:rPr>
-      <w:rFonts w:ascii="Square721 BT" w:hAnsi="Square721 BT"/>
-      <w:szCs w:val="24"/>
-    </w:rPr>
-  </w:style>
-  <w:style w:type="paragraph" w:styleId="Corpodetexto3">
-    <w:name w:val="Body Text 3"/>
-    <w:basedOn w:val="Normal"/>
-    <w:rsid w:val="00C70A83"/>
-    <w:rPr>
-      <w:rFonts w:ascii="Swis721 BT" w:hAnsi="Swis721 BT"/>
-      <w:sz w:val="18"/>
-    </w:rPr>
-  </w:style>
-  <w:style w:type="character" w:styleId="Nmerodepgina">
-    <w:name w:val="page number"/>
-    <w:basedOn w:val="Fontepargpadro"/>
-    <w:rsid w:val="00BC54BB"/>
-  </w:style>
-  <w:style w:type="paragraph" w:styleId="Textoembloco">
-    <w:name w:val="Block Text"/>
-    <w:basedOn w:val="Normal"/>
-    <w:rsid w:val="0016617E"/>
-    <w:pPr>
-      <w:suppressAutoHyphens/>
-      <w:ind w:left="708" w:right="-81" w:firstLine="348"/>
-      <w:jc w:val="both"/>
-    </w:pPr>
-    <w:rPr>
-      <w:rFonts w:ascii="Arial" w:hAnsi="Arial" w:cs="Arial"/>
-      <w:lang w:eastAsia="ar-SA"/>
-    </w:rPr>
-  </w:style>
-  <w:style w:type="paragraph" w:styleId="TextosemFormatao">
-    <w:name w:val="Plain Text"/>
-    <w:basedOn w:val="Normal"/>
-    <w:rsid w:val="00424D46"/>
-    <w:rPr>
-      <w:rFonts w:ascii="Courier New" w:hAnsi="Courier New" w:cs="Courier New"/>
-    </w:rPr>
-  </w:style>
-  <w:style w:type="table" w:styleId="Tabelacomgrade">
-    <w:name w:val="Table Grid"/>
-    <w:basedOn w:val="Tabelanormal"/>
-    <w:rsid w:val="00BE2AEA"/>
-    <w:tblPr>
-      <w:tblInd w:w="0" w:type="dxa"/>
-      <w:tblBorders>
-        <w:top w:val="single" w:sz="4" w:space="0" w:color="auto"/>
-        <w:left w:val="single" w:sz="4" w:space="0" w:color="auto"/>
-        <w:bottom w:val="single" w:sz="4" w:space="0" w:color="auto"/>
-        <w:right w:val="single" w:sz="4" w:space="0" w:color="auto"/>
-        <w:insideH w:val="single" w:sz="4" w:space="0" w:color="auto"/>
-        <w:insideV w:val="single" w:sz="4" w:space="0" w:color="auto"/>
-      </w:tblBorders>
-      <w:tblCellMar>
-        <w:top w:w="0" w:type="dxa"/>
-        <w:left w:w="108" w:type="dxa"/>
-        <w:bottom w:w="0" w:type="dxa"/>
-        <w:right w:w="108" w:type="dxa"/>
-      </w:tblCellMar>
-    </w:tblPr>
-  </w:style>
-  <w:style w:type="paragraph" w:styleId="Recuodecorpodetexto2">
-    <w:name w:val="Body Text Indent 2"/>
-    <w:basedOn w:val="Normal"/>
-    <w:link w:val="Recuodecorpodetexto2Char"/>
-    <w:rsid w:val="00193F07"/>
-    <w:pPr>
-      <w:spacing w:after="120" w:line="480" w:lineRule="auto"/>
-      <w:ind w:left="283"/>
-    </w:pPr>
-  </w:style>
-  <w:style w:type="character" w:customStyle="1" w:styleId="Recuodecorpodetexto2Char">
-    <w:name w:val="Recuo de corpo de texto 2 Char"/>
-    <w:basedOn w:val="Fontepargpadro"/>
-    <w:link w:val="Recuodecorpodetexto2"/>
-    <w:rsid w:val="00193F07"/>
-  </w:style>
-  <w:style w:type="paragraph" w:styleId="Pr-formataoHTML">
-    <w:name w:val="HTML Preformatted"/>
-    <w:basedOn w:val="Normal"/>
-    <w:link w:val="Pr-formataoHTMLChar"/>
-    <w:uiPriority w:val="99"/>
-    <w:rsid w:val="00C33DC9"/>
-    <w:pPr>
-      <w:tabs>
-        <w:tab w:val="left" w:pos="916"/>
-        <w:tab w:val="left" w:pos="1832"/>
-        <w:tab w:val="left" w:pos="2748"/>
-        <w:tab w:val="left" w:pos="3664"/>
-        <w:tab w:val="left" w:pos="4580"/>
-        <w:tab w:val="left" w:pos="5496"/>
-        <w:tab w:val="left" w:pos="6412"/>
-        <w:tab w:val="left" w:pos="7328"/>
-        <w:tab w:val="left" w:pos="8244"/>
-        <w:tab w:val="left" w:pos="9160"/>
-        <w:tab w:val="left" w:pos="10076"/>
-        <w:tab w:val="left" w:pos="10992"/>
-        <w:tab w:val="left" w:pos="11908"/>
-        <w:tab w:val="left" w:pos="12824"/>
-        <w:tab w:val="left" w:pos="13740"/>
-        <w:tab w:val="left" w:pos="14656"/>
-      </w:tabs>
-    </w:pPr>
-    <w:rPr>
-      <w:rFonts w:ascii="Courier New" w:eastAsia="Courier New" w:hAnsi="Courier New" w:cs="Courier New"/>
-    </w:rPr>
-  </w:style>
-  <w:style w:type="character" w:customStyle="1" w:styleId="Pr-formataoHTMLChar">
-    <w:name w:val="Pré-formatação HTML Char"/>
-    <w:link w:val="Pr-formataoHTML"/>
-    <w:uiPriority w:val="99"/>
-    <w:rsid w:val="00C33DC9"/>
-    <w:rPr>
-      <w:rFonts w:ascii="Courier New" w:eastAsia="Courier New" w:hAnsi="Courier New" w:cs="Courier New"/>
-    </w:rPr>
-  </w:style>
-  <w:style w:type="paragraph" w:styleId="PargrafodaLista">
-    <w:name w:val="List Paragraph"/>
-    <w:basedOn w:val="Normal"/>
-    <w:uiPriority w:val="34"/>
-    <w:qFormat/>
-    <w:rsid w:val="00D21C2D"/>
-    <w:pPr>
-      <w:ind w:left="720"/>
-      <w:contextualSpacing/>
-    </w:pPr>
-  </w:style>
-  <w:style w:type="character" w:styleId="Hyperlink">
+  <w:style w:type="character" w:styleId="Hiperlink">
     <w:name w:val="Hyperlink"/>
     <w:rsid w:val="00103A72"/>
     <w:rPr>
@@ -12364,7 +11762,7 @@
 </file>
 
 <file path=customXml/itemProps1.xml><?xml version="1.0" encoding="utf-8"?>
-<ds:datastoreItem xmlns:ds="http://schemas.openxmlformats.org/officeDocument/2006/customXml" ds:itemID="{FC7CDBA3-ACE3-4950-BC03-26C87F0B6B02}">
+<ds:datastoreItem xmlns:ds="http://schemas.openxmlformats.org/officeDocument/2006/customXml" ds:itemID="{D02CF901-AEA3-0F4F-B216-835153797C3C}">
   <ds:schemaRefs>
     <ds:schemaRef ds:uri="http://schemas.openxmlformats.org/officeDocument/2006/bibliography"/>
   </ds:schemaRefs>

</xml_diff>

<commit_message>
Finalizacao do analisador semantico
</commit_message>
<xml_diff>
--- a/Gramatica.docx
+++ b/Gramatica.docx
@@ -3160,8 +3160,6 @@
         </w:rPr>
         <w:t>;</w:t>
       </w:r>
-      <w:bookmarkStart w:id="0" w:name="_GoBack"/>
-      <w:bookmarkEnd w:id="0"/>
     </w:p>
     <w:p>
       <w:pPr>
@@ -4924,6 +4922,7 @@
         </w:rPr>
         <w:sym w:font="Symbol" w:char="F0E1"/>
       </w:r>
+      <w:proofErr w:type="gramStart"/>
       <w:r>
         <w:rPr>
           <w:rFonts w:ascii="Cambria Math" w:eastAsia="AR ADGothicJP Medium" w:hAnsi="Cambria Math" w:cs="Courier New"/>
@@ -4946,7 +4945,16 @@
           <w:sz w:val="22"/>
           <w:szCs w:val="22"/>
         </w:rPr>
-        <w:t>o simples</w:t>
+        <w:t>o</w:t>
+      </w:r>
+      <w:proofErr w:type="gramEnd"/>
+      <w:r>
+        <w:rPr>
+          <w:rFonts w:ascii="Cambria Math" w:eastAsia="AR ADGothicJP Medium" w:hAnsi="Cambria Math" w:cs="Courier New"/>
+          <w:sz w:val="22"/>
+          <w:szCs w:val="22"/>
+        </w:rPr>
+        <w:t xml:space="preserve"> simples</w:t>
       </w:r>
       <w:r>
         <w:rPr>
@@ -5112,7 +5120,15 @@
           <w:sz w:val="22"/>
           <w:szCs w:val="22"/>
         </w:rPr>
-        <w:t>o simples</w:t>
+        <w:t>o</w:t>
+      </w:r>
+      <w:r>
+        <w:rPr>
+          <w:rFonts w:ascii="Cambria Math" w:eastAsia="AR ADGothicJP Medium" w:hAnsi="Cambria Math" w:cs="Courier New"/>
+          <w:sz w:val="22"/>
+          <w:szCs w:val="22"/>
+        </w:rPr>
+        <w:t xml:space="preserve"> simples</w:t>
       </w:r>
       <w:r>
         <w:rPr>
@@ -5705,38 +5721,8 @@
         </w:rPr>
         <w:t>o</w:t>
       </w:r>
-      <w:r>
-        <w:rPr>
-          <w:rFonts w:ascii="Cambria Math" w:eastAsia="AR ADGothicJP Medium" w:hAnsi="Cambria Math" w:cs="Courier New"/>
-          <w:sz w:val="22"/>
-          <w:szCs w:val="22"/>
-        </w:rPr>
-        <w:t xml:space="preserve"> </w:t>
-      </w:r>
-      <w:r>
-        <w:rPr>
-          <w:rFonts w:ascii="Cambria Math" w:eastAsia="AR ADGothicJP Medium" w:hAnsi="Cambria Math" w:cs="Courier New"/>
-          <w:sz w:val="22"/>
-          <w:szCs w:val="22"/>
-        </w:rPr>
-        <w:t>sim</w:t>
-      </w:r>
-      <w:r>
-        <w:rPr>
-          <w:rFonts w:ascii="Cambria Math" w:eastAsia="AR ADGothicJP Medium" w:hAnsi="Cambria Math" w:cs="Courier New"/>
-          <w:sz w:val="22"/>
-          <w:szCs w:val="22"/>
-        </w:rPr>
-        <w:t>p</w:t>
-      </w:r>
-      <w:r>
-        <w:rPr>
-          <w:rFonts w:ascii="Cambria Math" w:eastAsia="AR ADGothicJP Medium" w:hAnsi="Cambria Math" w:cs="Courier New"/>
-          <w:sz w:val="22"/>
-          <w:szCs w:val="22"/>
-        </w:rPr>
-        <w:t>les</w:t>
-      </w:r>
+      <w:bookmarkStart w:id="0" w:name="_GoBack"/>
+      <w:bookmarkEnd w:id="0"/>
       <w:r>
         <w:rPr>
           <w:rFonts w:ascii="Courier New" w:eastAsia="AR ADGothicJP Medium" w:hAnsi="Courier New" w:cs="Courier New"/>
@@ -6593,7 +6579,7 @@
         <w:rStyle w:val="Nmerodepgina"/>
         <w:noProof/>
       </w:rPr>
-      <w:t>1</w:t>
+      <w:t>2</w:t>
     </w:r>
     <w:r>
       <w:rPr>
@@ -12049,7 +12035,7 @@
 </file>
 
 <file path=customXml/itemProps1.xml><?xml version="1.0" encoding="utf-8"?>
-<ds:datastoreItem xmlns:ds="http://schemas.openxmlformats.org/officeDocument/2006/customXml" ds:itemID="{66B39E2F-8E51-4DEB-8ECF-8DD3138019BC}">
+<ds:datastoreItem xmlns:ds="http://schemas.openxmlformats.org/officeDocument/2006/customXml" ds:itemID="{0D32E513-A2DC-4C22-94AC-7FF9D51DFD95}">
   <ds:schemaRefs>
     <ds:schemaRef ds:uri="http://schemas.openxmlformats.org/officeDocument/2006/bibliography"/>
   </ds:schemaRefs>

</xml_diff>